<commit_message>
Updated the Repo files
It looks more orgaized now!
</commit_message>
<xml_diff>
--- a/Yousef_Khaled_ELC4015_Report_Final.docx
+++ b/Yousef_Khaled_ELC4015_Report_Final.docx
@@ -884,7 +884,7 @@
         <w:br w:type="page"/>
       </w:r>
     </w:p>
-    <w:bookmarkStart w:id="3" w:name="_Toc213149166" w:displacedByCustomXml="next"/>
+    <w:bookmarkStart w:id="3" w:name="_Toc213154454" w:displacedByCustomXml="next"/>
     <w:sdt>
       <w:sdtPr>
         <w:rPr>
@@ -943,7 +943,7 @@
           <w:r>
             <w:fldChar w:fldCharType="separate"/>
           </w:r>
-          <w:hyperlink w:anchor="_Toc213149166" w:history="1">
+          <w:hyperlink w:anchor="_Toc213154454" w:history="1">
             <w:r>
               <w:rPr>
                 <w:rStyle w:val="Hyperlink"/>
@@ -986,7 +986,7 @@
                 <w:noProof/>
                 <w:webHidden/>
               </w:rPr>
-              <w:instrText xml:space="preserve"> PAGEREF _Toc213149166 \h </w:instrText>
+              <w:instrText xml:space="preserve"> PAGEREF _Toc213154454 \h </w:instrText>
             </w:r>
             <w:r>
               <w:rPr>
@@ -1029,7 +1029,7 @@
               <w:noProof/>
             </w:rPr>
           </w:pPr>
-          <w:hyperlink w:anchor="_Toc213149167" w:history="1">
+          <w:hyperlink w:anchor="_Toc213154455" w:history="1">
             <w:r>
               <w:rPr>
                 <w:rStyle w:val="Hyperlink"/>
@@ -1072,7 +1072,7 @@
                 <w:noProof/>
                 <w:webHidden/>
               </w:rPr>
-              <w:instrText xml:space="preserve"> PAGEREF _Toc213149167 \h </w:instrText>
+              <w:instrText xml:space="preserve"> PAGEREF _Toc213154455 \h </w:instrText>
             </w:r>
             <w:r>
               <w:rPr>
@@ -1115,7 +1115,7 @@
               <w:noProof/>
             </w:rPr>
           </w:pPr>
-          <w:hyperlink w:anchor="_Toc213149168" w:history="1">
+          <w:hyperlink w:anchor="_Toc213154456" w:history="1">
             <w:r>
               <w:rPr>
                 <w:rStyle w:val="Hyperlink"/>
@@ -1158,7 +1158,7 @@
                 <w:noProof/>
                 <w:webHidden/>
               </w:rPr>
-              <w:instrText xml:space="preserve"> PAGEREF _Toc213149168 \h </w:instrText>
+              <w:instrText xml:space="preserve"> PAGEREF _Toc213154456 \h </w:instrText>
             </w:r>
             <w:r>
               <w:rPr>
@@ -1201,7 +1201,7 @@
               <w:noProof/>
             </w:rPr>
           </w:pPr>
-          <w:hyperlink w:anchor="_Toc213149169" w:history="1">
+          <w:hyperlink w:anchor="_Toc213154457" w:history="1">
             <w:r>
               <w:rPr>
                 <w:rStyle w:val="Hyperlink"/>
@@ -1244,7 +1244,7 @@
                 <w:noProof/>
                 <w:webHidden/>
               </w:rPr>
-              <w:instrText xml:space="preserve"> PAGEREF _Toc213149169 \h </w:instrText>
+              <w:instrText xml:space="preserve"> PAGEREF _Toc213154457 \h </w:instrText>
             </w:r>
             <w:r>
               <w:rPr>
@@ -1287,7 +1287,7 @@
               <w:noProof/>
             </w:rPr>
           </w:pPr>
-          <w:hyperlink w:anchor="_Toc213149170" w:history="1">
+          <w:hyperlink w:anchor="_Toc213154458" w:history="1">
             <w:r>
               <w:rPr>
                 <w:rStyle w:val="Hyperlink"/>
@@ -1330,7 +1330,7 @@
                 <w:noProof/>
                 <w:webHidden/>
               </w:rPr>
-              <w:instrText xml:space="preserve"> PAGEREF _Toc213149170 \h </w:instrText>
+              <w:instrText xml:space="preserve"> PAGEREF _Toc213154458 \h </w:instrText>
             </w:r>
             <w:r>
               <w:rPr>
@@ -1373,7 +1373,7 @@
               <w:noProof/>
             </w:rPr>
           </w:pPr>
-          <w:hyperlink w:anchor="_Toc213149171" w:history="1">
+          <w:hyperlink w:anchor="_Toc213154459" w:history="1">
             <w:r>
               <w:rPr>
                 <w:rStyle w:val="Hyperlink"/>
@@ -1416,7 +1416,7 @@
                 <w:noProof/>
                 <w:webHidden/>
               </w:rPr>
-              <w:instrText xml:space="preserve"> PAGEREF _Toc213149171 \h </w:instrText>
+              <w:instrText xml:space="preserve"> PAGEREF _Toc213154459 \h </w:instrText>
             </w:r>
             <w:r>
               <w:rPr>
@@ -1459,7 +1459,7 @@
               <w:noProof/>
             </w:rPr>
           </w:pPr>
-          <w:hyperlink w:anchor="_Toc213149172" w:history="1">
+          <w:hyperlink w:anchor="_Toc213154460" w:history="1">
             <w:r>
               <w:rPr>
                 <w:rStyle w:val="Hyperlink"/>
@@ -1502,7 +1502,7 @@
                 <w:noProof/>
                 <w:webHidden/>
               </w:rPr>
-              <w:instrText xml:space="preserve"> PAGEREF _Toc213149172 \h </w:instrText>
+              <w:instrText xml:space="preserve"> PAGEREF _Toc213154460 \h </w:instrText>
             </w:r>
             <w:r>
               <w:rPr>
@@ -1545,7 +1545,7 @@
               <w:noProof/>
             </w:rPr>
           </w:pPr>
-          <w:hyperlink w:anchor="_Toc213149173" w:history="1">
+          <w:hyperlink w:anchor="_Toc213154461" w:history="1">
             <w:r>
               <w:rPr>
                 <w:rStyle w:val="Hyperlink"/>
@@ -1588,7 +1588,7 @@
                 <w:noProof/>
                 <w:webHidden/>
               </w:rPr>
-              <w:instrText xml:space="preserve"> PAGEREF _Toc213149173 \h </w:instrText>
+              <w:instrText xml:space="preserve"> PAGEREF _Toc213154461 \h </w:instrText>
             </w:r>
             <w:r>
               <w:rPr>
@@ -1631,7 +1631,7 @@
               <w:noProof/>
             </w:rPr>
           </w:pPr>
-          <w:hyperlink w:anchor="_Toc213149174" w:history="1">
+          <w:hyperlink w:anchor="_Toc213154462" w:history="1">
             <w:r>
               <w:rPr>
                 <w:rStyle w:val="Hyperlink"/>
@@ -1674,7 +1674,7 @@
                 <w:noProof/>
                 <w:webHidden/>
               </w:rPr>
-              <w:instrText xml:space="preserve"> PAGEREF _Toc213149174 \h </w:instrText>
+              <w:instrText xml:space="preserve"> PAGEREF _Toc213154462 \h </w:instrText>
             </w:r>
             <w:r>
               <w:rPr>
@@ -1717,7 +1717,7 @@
               <w:noProof/>
             </w:rPr>
           </w:pPr>
-          <w:hyperlink w:anchor="_Toc213149175" w:history="1">
+          <w:hyperlink w:anchor="_Toc213154463" w:history="1">
             <w:r>
               <w:rPr>
                 <w:rStyle w:val="Hyperlink"/>
@@ -1760,7 +1760,7 @@
                 <w:noProof/>
                 <w:webHidden/>
               </w:rPr>
-              <w:instrText xml:space="preserve"> PAGEREF _Toc213149175 \h </w:instrText>
+              <w:instrText xml:space="preserve"> PAGEREF _Toc213154463 \h </w:instrText>
             </w:r>
             <w:r>
               <w:rPr>
@@ -1803,7 +1803,7 @@
               <w:noProof/>
             </w:rPr>
           </w:pPr>
-          <w:hyperlink w:anchor="_Toc213149176" w:history="1">
+          <w:hyperlink w:anchor="_Toc213154464" w:history="1">
             <w:r>
               <w:rPr>
                 <w:rStyle w:val="Hyperlink"/>
@@ -1846,7 +1846,7 @@
                 <w:noProof/>
                 <w:webHidden/>
               </w:rPr>
-              <w:instrText xml:space="preserve"> PAGEREF _Toc213149176 \h </w:instrText>
+              <w:instrText xml:space="preserve"> PAGEREF _Toc213154464 \h </w:instrText>
             </w:r>
             <w:r>
               <w:rPr>
@@ -1889,7 +1889,7 @@
               <w:noProof/>
             </w:rPr>
           </w:pPr>
-          <w:hyperlink w:anchor="_Toc213149177" w:history="1">
+          <w:hyperlink w:anchor="_Toc213154465" w:history="1">
             <w:r>
               <w:rPr>
                 <w:rStyle w:val="Hyperlink"/>
@@ -1932,7 +1932,7 @@
                 <w:noProof/>
                 <w:webHidden/>
               </w:rPr>
-              <w:instrText xml:space="preserve"> PAGEREF _Toc213149177 \h </w:instrText>
+              <w:instrText xml:space="preserve"> PAGEREF _Toc213154465 \h </w:instrText>
             </w:r>
             <w:r>
               <w:rPr>
@@ -1975,7 +1975,7 @@
               <w:noProof/>
             </w:rPr>
           </w:pPr>
-          <w:hyperlink w:anchor="_Toc213149178" w:history="1">
+          <w:hyperlink w:anchor="_Toc213154466" w:history="1">
             <w:r>
               <w:rPr>
                 <w:rStyle w:val="Hyperlink"/>
@@ -2018,7 +2018,7 @@
                 <w:noProof/>
                 <w:webHidden/>
               </w:rPr>
-              <w:instrText xml:space="preserve"> PAGEREF _Toc213149178 \h </w:instrText>
+              <w:instrText xml:space="preserve"> PAGEREF _Toc213154466 \h </w:instrText>
             </w:r>
             <w:r>
               <w:rPr>
@@ -2061,7 +2061,7 @@
               <w:noProof/>
             </w:rPr>
           </w:pPr>
-          <w:hyperlink w:anchor="_Toc213149179" w:history="1">
+          <w:hyperlink w:anchor="_Toc213154467" w:history="1">
             <w:r>
               <w:rPr>
                 <w:rStyle w:val="Hyperlink"/>
@@ -2104,7 +2104,7 @@
                 <w:noProof/>
                 <w:webHidden/>
               </w:rPr>
-              <w:instrText xml:space="preserve"> PAGEREF _Toc213149179 \h </w:instrText>
+              <w:instrText xml:space="preserve"> PAGEREF _Toc213154467 \h </w:instrText>
             </w:r>
             <w:r>
               <w:rPr>
@@ -2147,7 +2147,7 @@
               <w:noProof/>
             </w:rPr>
           </w:pPr>
-          <w:hyperlink w:anchor="_Toc213149180" w:history="1">
+          <w:hyperlink w:anchor="_Toc213154468" w:history="1">
             <w:r>
               <w:rPr>
                 <w:rStyle w:val="Hyperlink"/>
@@ -2190,7 +2190,7 @@
                 <w:noProof/>
                 <w:webHidden/>
               </w:rPr>
-              <w:instrText xml:space="preserve"> PAGEREF _Toc213149180 \h </w:instrText>
+              <w:instrText xml:space="preserve"> PAGEREF _Toc213154468 \h </w:instrText>
             </w:r>
             <w:r>
               <w:rPr>
@@ -2233,7 +2233,7 @@
               <w:noProof/>
             </w:rPr>
           </w:pPr>
-          <w:hyperlink w:anchor="_Toc213149181" w:history="1">
+          <w:hyperlink w:anchor="_Toc213154469" w:history="1">
             <w:r>
               <w:rPr>
                 <w:rStyle w:val="Hyperlink"/>
@@ -2276,7 +2276,7 @@
                 <w:noProof/>
                 <w:webHidden/>
               </w:rPr>
-              <w:instrText xml:space="preserve"> PAGEREF _Toc213149181 \h </w:instrText>
+              <w:instrText xml:space="preserve"> PAGEREF _Toc213154469 \h </w:instrText>
             </w:r>
             <w:r>
               <w:rPr>
@@ -2319,7 +2319,7 @@
               <w:noProof/>
             </w:rPr>
           </w:pPr>
-          <w:hyperlink w:anchor="_Toc213149182" w:history="1">
+          <w:hyperlink w:anchor="_Toc213154470" w:history="1">
             <w:r>
               <w:rPr>
                 <w:rStyle w:val="Hyperlink"/>
@@ -2362,7 +2362,7 @@
                 <w:noProof/>
                 <w:webHidden/>
               </w:rPr>
-              <w:instrText xml:space="preserve"> PAGEREF _Toc213149182 \h </w:instrText>
+              <w:instrText xml:space="preserve"> PAGEREF _Toc213154470 \h </w:instrText>
             </w:r>
             <w:r>
               <w:rPr>
@@ -2405,7 +2405,7 @@
               <w:noProof/>
             </w:rPr>
           </w:pPr>
-          <w:hyperlink w:anchor="_Toc213149183" w:history="1">
+          <w:hyperlink w:anchor="_Toc213154471" w:history="1">
             <w:r>
               <w:rPr>
                 <w:rStyle w:val="Hyperlink"/>
@@ -2448,7 +2448,7 @@
                 <w:noProof/>
                 <w:webHidden/>
               </w:rPr>
-              <w:instrText xml:space="preserve"> PAGEREF _Toc213149183 \h </w:instrText>
+              <w:instrText xml:space="preserve"> PAGEREF _Toc213154471 \h </w:instrText>
             </w:r>
             <w:r>
               <w:rPr>
@@ -2491,7 +2491,7 @@
               <w:noProof/>
             </w:rPr>
           </w:pPr>
-          <w:hyperlink w:anchor="_Toc213149184" w:history="1">
+          <w:hyperlink w:anchor="_Toc213154472" w:history="1">
             <w:r>
               <w:rPr>
                 <w:rStyle w:val="Hyperlink"/>
@@ -2534,7 +2534,7 @@
                 <w:noProof/>
                 <w:webHidden/>
               </w:rPr>
-              <w:instrText xml:space="preserve"> PAGEREF _Toc213149184 \h </w:instrText>
+              <w:instrText xml:space="preserve"> PAGEREF _Toc213154472 \h </w:instrText>
             </w:r>
             <w:r>
               <w:rPr>
@@ -2577,7 +2577,7 @@
               <w:noProof/>
             </w:rPr>
           </w:pPr>
-          <w:hyperlink w:anchor="_Toc213149185" w:history="1">
+          <w:hyperlink w:anchor="_Toc213154473" w:history="1">
             <w:r>
               <w:rPr>
                 <w:rStyle w:val="Hyperlink"/>
@@ -2620,7 +2620,7 @@
                 <w:noProof/>
                 <w:webHidden/>
               </w:rPr>
-              <w:instrText xml:space="preserve"> PAGEREF _Toc213149185 \h </w:instrText>
+              <w:instrText xml:space="preserve"> PAGEREF _Toc213154473 \h </w:instrText>
             </w:r>
             <w:r>
               <w:rPr>
@@ -2663,7 +2663,7 @@
               <w:noProof/>
             </w:rPr>
           </w:pPr>
-          <w:hyperlink w:anchor="_Toc213149186" w:history="1">
+          <w:hyperlink w:anchor="_Toc213154474" w:history="1">
             <w:r>
               <w:rPr>
                 <w:rStyle w:val="Hyperlink"/>
@@ -2706,7 +2706,7 @@
                 <w:noProof/>
                 <w:webHidden/>
               </w:rPr>
-              <w:instrText xml:space="preserve"> PAGEREF _Toc213149186 \h </w:instrText>
+              <w:instrText xml:space="preserve"> PAGEREF _Toc213154474 \h </w:instrText>
             </w:r>
             <w:r>
               <w:rPr>
@@ -2749,7 +2749,7 @@
               <w:noProof/>
             </w:rPr>
           </w:pPr>
-          <w:hyperlink w:anchor="_Toc213149187" w:history="1">
+          <w:hyperlink w:anchor="_Toc213154475" w:history="1">
             <w:r>
               <w:rPr>
                 <w:rStyle w:val="Hyperlink"/>
@@ -2792,7 +2792,7 @@
                 <w:noProof/>
                 <w:webHidden/>
               </w:rPr>
-              <w:instrText xml:space="preserve"> PAGEREF _Toc213149187 \h </w:instrText>
+              <w:instrText xml:space="preserve"> PAGEREF _Toc213154475 \h </w:instrText>
             </w:r>
             <w:r>
               <w:rPr>
@@ -2835,7 +2835,7 @@
               <w:noProof/>
             </w:rPr>
           </w:pPr>
-          <w:hyperlink w:anchor="_Toc213149188" w:history="1">
+          <w:hyperlink w:anchor="_Toc213154476" w:history="1">
             <w:r>
               <w:rPr>
                 <w:rStyle w:val="Hyperlink"/>
@@ -2878,7 +2878,7 @@
                 <w:noProof/>
                 <w:webHidden/>
               </w:rPr>
-              <w:instrText xml:space="preserve"> PAGEREF _Toc213149188 \h </w:instrText>
+              <w:instrText xml:space="preserve"> PAGEREF _Toc213154476 \h </w:instrText>
             </w:r>
             <w:r>
               <w:rPr>
@@ -2921,7 +2921,7 @@
               <w:noProof/>
             </w:rPr>
           </w:pPr>
-          <w:hyperlink w:anchor="_Toc213149189" w:history="1">
+          <w:hyperlink w:anchor="_Toc213154477" w:history="1">
             <w:r>
               <w:rPr>
                 <w:rStyle w:val="Hyperlink"/>
@@ -2963,7 +2963,7 @@
                 <w:noProof/>
                 <w:webHidden/>
               </w:rPr>
-              <w:instrText xml:space="preserve"> PAGEREF _Toc213149189 \h </w:instrText>
+              <w:instrText xml:space="preserve"> PAGEREF _Toc213154477 \h </w:instrText>
             </w:r>
             <w:r>
               <w:rPr>
@@ -3006,7 +3006,7 @@
               <w:noProof/>
             </w:rPr>
           </w:pPr>
-          <w:hyperlink w:anchor="_Toc213149190" w:history="1">
+          <w:hyperlink w:anchor="_Toc213154478" w:history="1">
             <w:r>
               <w:rPr>
                 <w:rStyle w:val="Hyperlink"/>
@@ -3048,7 +3048,7 @@
                 <w:noProof/>
                 <w:webHidden/>
               </w:rPr>
-              <w:instrText xml:space="preserve"> PAGEREF _Toc213149190 \h </w:instrText>
+              <w:instrText xml:space="preserve"> PAGEREF _Toc213154478 \h </w:instrText>
             </w:r>
             <w:r>
               <w:rPr>
@@ -3091,7 +3091,7 @@
               <w:noProof/>
             </w:rPr>
           </w:pPr>
-          <w:hyperlink w:anchor="_Toc213149191" w:history="1">
+          <w:hyperlink w:anchor="_Toc213154479" w:history="1">
             <w:r>
               <w:rPr>
                 <w:rStyle w:val="Hyperlink"/>
@@ -3132,7 +3132,7 @@
                 <w:noProof/>
                 <w:webHidden/>
               </w:rPr>
-              <w:instrText xml:space="preserve"> PAGEREF _Toc213149191 \h </w:instrText>
+              <w:instrText xml:space="preserve"> PAGEREF _Toc213154479 \h </w:instrText>
             </w:r>
             <w:r>
               <w:rPr>
@@ -3175,7 +3175,7 @@
               <w:noProof/>
             </w:rPr>
           </w:pPr>
-          <w:hyperlink w:anchor="_Toc213149192" w:history="1">
+          <w:hyperlink w:anchor="_Toc213154480" w:history="1">
             <w:r>
               <w:rPr>
                 <w:rStyle w:val="Hyperlink"/>
@@ -3218,7 +3218,7 @@
                 <w:noProof/>
                 <w:webHidden/>
               </w:rPr>
-              <w:instrText xml:space="preserve"> PAGEREF _Toc213149192 \h </w:instrText>
+              <w:instrText xml:space="preserve"> PAGEREF _Toc213154480 \h </w:instrText>
             </w:r>
             <w:r>
               <w:rPr>
@@ -3261,7 +3261,7 @@
               <w:noProof/>
             </w:rPr>
           </w:pPr>
-          <w:hyperlink w:anchor="_Toc213149193" w:history="1">
+          <w:hyperlink w:anchor="_Toc213154481" w:history="1">
             <w:r>
               <w:rPr>
                 <w:rStyle w:val="Hyperlink"/>
@@ -3304,7 +3304,7 @@
                 <w:noProof/>
                 <w:webHidden/>
               </w:rPr>
-              <w:instrText xml:space="preserve"> PAGEREF _Toc213149193 \h </w:instrText>
+              <w:instrText xml:space="preserve"> PAGEREF _Toc213154481 \h </w:instrText>
             </w:r>
             <w:r>
               <w:rPr>
@@ -3347,7 +3347,7 @@
               <w:noProof/>
             </w:rPr>
           </w:pPr>
-          <w:hyperlink w:anchor="_Toc213149194" w:history="1">
+          <w:hyperlink w:anchor="_Toc213154482" w:history="1">
             <w:r>
               <w:rPr>
                 <w:rStyle w:val="Hyperlink"/>
@@ -3390,7 +3390,7 @@
                 <w:noProof/>
                 <w:webHidden/>
               </w:rPr>
-              <w:instrText xml:space="preserve"> PAGEREF _Toc213149194 \h </w:instrText>
+              <w:instrText xml:space="preserve"> PAGEREF _Toc213154482 \h </w:instrText>
             </w:r>
             <w:r>
               <w:rPr>
@@ -3433,7 +3433,7 @@
               <w:noProof/>
             </w:rPr>
           </w:pPr>
-          <w:hyperlink w:anchor="_Toc213149195" w:history="1">
+          <w:hyperlink w:anchor="_Toc213154483" w:history="1">
             <w:r>
               <w:rPr>
                 <w:rStyle w:val="Hyperlink"/>
@@ -3476,7 +3476,7 @@
                 <w:noProof/>
                 <w:webHidden/>
               </w:rPr>
-              <w:instrText xml:space="preserve"> PAGEREF _Toc213149195 \h </w:instrText>
+              <w:instrText xml:space="preserve"> PAGEREF _Toc213154483 \h </w:instrText>
             </w:r>
             <w:r>
               <w:rPr>
@@ -3519,7 +3519,7 @@
               <w:noProof/>
             </w:rPr>
           </w:pPr>
-          <w:hyperlink w:anchor="_Toc213149196" w:history="1">
+          <w:hyperlink w:anchor="_Toc213154484" w:history="1">
             <w:r>
               <w:rPr>
                 <w:rStyle w:val="Hyperlink"/>
@@ -3562,7 +3562,7 @@
                 <w:noProof/>
                 <w:webHidden/>
               </w:rPr>
-              <w:instrText xml:space="preserve"> PAGEREF _Toc213149196 \h </w:instrText>
+              <w:instrText xml:space="preserve"> PAGEREF _Toc213154484 \h </w:instrText>
             </w:r>
             <w:r>
               <w:rPr>
@@ -3605,7 +3605,7 @@
               <w:noProof/>
             </w:rPr>
           </w:pPr>
-          <w:hyperlink w:anchor="_Toc213149197" w:history="1">
+          <w:hyperlink w:anchor="_Toc213154485" w:history="1">
             <w:r>
               <w:rPr>
                 <w:rStyle w:val="Hyperlink"/>
@@ -3648,7 +3648,7 @@
                 <w:noProof/>
                 <w:webHidden/>
               </w:rPr>
-              <w:instrText xml:space="preserve"> PAGEREF _Toc213149197 \h </w:instrText>
+              <w:instrText xml:space="preserve"> PAGEREF _Toc213154485 \h </w:instrText>
             </w:r>
             <w:r>
               <w:rPr>
@@ -3691,7 +3691,7 @@
               <w:noProof/>
             </w:rPr>
           </w:pPr>
-          <w:hyperlink w:anchor="_Toc213149198" w:history="1">
+          <w:hyperlink w:anchor="_Toc213154486" w:history="1">
             <w:r>
               <w:rPr>
                 <w:rStyle w:val="Hyperlink"/>
@@ -3734,7 +3734,7 @@
                 <w:noProof/>
                 <w:webHidden/>
               </w:rPr>
-              <w:instrText xml:space="preserve"> PAGEREF _Toc213149198 \h </w:instrText>
+              <w:instrText xml:space="preserve"> PAGEREF _Toc213154486 \h </w:instrText>
             </w:r>
             <w:r>
               <w:rPr>
@@ -3777,7 +3777,7 @@
               <w:noProof/>
             </w:rPr>
           </w:pPr>
-          <w:hyperlink w:anchor="_Toc213149199" w:history="1">
+          <w:hyperlink w:anchor="_Toc213154487" w:history="1">
             <w:r>
               <w:rPr>
                 <w:rStyle w:val="Hyperlink"/>
@@ -3820,7 +3820,7 @@
                 <w:noProof/>
                 <w:webHidden/>
               </w:rPr>
-              <w:instrText xml:space="preserve"> PAGEREF _Toc213149199 \h </w:instrText>
+              <w:instrText xml:space="preserve"> PAGEREF _Toc213154487 \h </w:instrText>
             </w:r>
             <w:r>
               <w:rPr>
@@ -3863,7 +3863,7 @@
               <w:noProof/>
             </w:rPr>
           </w:pPr>
-          <w:hyperlink w:anchor="_Toc213149200" w:history="1">
+          <w:hyperlink w:anchor="_Toc213154488" w:history="1">
             <w:r>
               <w:rPr>
                 <w:rStyle w:val="Hyperlink"/>
@@ -3906,7 +3906,7 @@
                 <w:noProof/>
                 <w:webHidden/>
               </w:rPr>
-              <w:instrText xml:space="preserve"> PAGEREF _Toc213149200 \h </w:instrText>
+              <w:instrText xml:space="preserve"> PAGEREF _Toc213154488 \h </w:instrText>
             </w:r>
             <w:r>
               <w:rPr>
@@ -3949,7 +3949,7 @@
               <w:noProof/>
             </w:rPr>
           </w:pPr>
-          <w:hyperlink w:anchor="_Toc213149201" w:history="1">
+          <w:hyperlink w:anchor="_Toc213154489" w:history="1">
             <w:r>
               <w:rPr>
                 <w:rStyle w:val="Hyperlink"/>
@@ -3992,7 +3992,7 @@
                 <w:noProof/>
                 <w:webHidden/>
               </w:rPr>
-              <w:instrText xml:space="preserve"> PAGEREF _Toc213149201 \h </w:instrText>
+              <w:instrText xml:space="preserve"> PAGEREF _Toc213154489 \h </w:instrText>
             </w:r>
             <w:r>
               <w:rPr>
@@ -4035,7 +4035,7 @@
               <w:noProof/>
             </w:rPr>
           </w:pPr>
-          <w:hyperlink w:anchor="_Toc213149202" w:history="1">
+          <w:hyperlink w:anchor="_Toc213154490" w:history="1">
             <w:r>
               <w:rPr>
                 <w:rStyle w:val="Hyperlink"/>
@@ -4078,7 +4078,7 @@
                 <w:noProof/>
                 <w:webHidden/>
               </w:rPr>
-              <w:instrText xml:space="preserve"> PAGEREF _Toc213149202 \h </w:instrText>
+              <w:instrText xml:space="preserve"> PAGEREF _Toc213154490 \h </w:instrText>
             </w:r>
             <w:r>
               <w:rPr>
@@ -4121,7 +4121,7 @@
               <w:noProof/>
             </w:rPr>
           </w:pPr>
-          <w:hyperlink w:anchor="_Toc213149203" w:history="1">
+          <w:hyperlink w:anchor="_Toc213154491" w:history="1">
             <w:r>
               <w:rPr>
                 <w:rStyle w:val="Hyperlink"/>
@@ -4164,7 +4164,7 @@
                 <w:noProof/>
                 <w:webHidden/>
               </w:rPr>
-              <w:instrText xml:space="preserve"> PAGEREF _Toc213149203 \h </w:instrText>
+              <w:instrText xml:space="preserve"> PAGEREF _Toc213154491 \h </w:instrText>
             </w:r>
             <w:r>
               <w:rPr>
@@ -4207,7 +4207,7 @@
               <w:noProof/>
             </w:rPr>
           </w:pPr>
-          <w:hyperlink w:anchor="_Toc213149204" w:history="1">
+          <w:hyperlink w:anchor="_Toc213154492" w:history="1">
             <w:r>
               <w:rPr>
                 <w:rStyle w:val="Hyperlink"/>
@@ -4250,7 +4250,7 @@
                 <w:noProof/>
                 <w:webHidden/>
               </w:rPr>
-              <w:instrText xml:space="preserve"> PAGEREF _Toc213149204 \h </w:instrText>
+              <w:instrText xml:space="preserve"> PAGEREF _Toc213154492 \h </w:instrText>
             </w:r>
             <w:r>
               <w:rPr>
@@ -4271,6 +4271,92 @@
                 <w:webHidden/>
               </w:rPr>
               <w:t>28</w:t>
+            </w:r>
+            <w:r>
+              <w:rPr>
+                <w:noProof/>
+                <w:webHidden/>
+              </w:rPr>
+              <w:fldChar w:fldCharType="end"/>
+            </w:r>
+          </w:hyperlink>
+        </w:p>
+        <w:p>
+          <w:pPr>
+            <w:pStyle w:val="TOC2"/>
+            <w:tabs>
+              <w:tab w:val="left" w:pos="880"/>
+              <w:tab w:val="right" w:leader="dot" w:pos="10059"/>
+            </w:tabs>
+            <w:rPr>
+              <w:rFonts w:asciiTheme="minorHAnsi" w:eastAsiaTheme="minorEastAsia" w:hAnsiTheme="minorHAnsi" w:cstheme="minorBidi"/>
+              <w:noProof/>
+            </w:rPr>
+          </w:pPr>
+          <w:hyperlink w:anchor="_Toc213154493" w:history="1">
+            <w:r>
+              <w:rPr>
+                <w:rStyle w:val="Hyperlink"/>
+                <w:rFonts w:eastAsiaTheme="majorEastAsia"/>
+                <w:noProof/>
+              </w:rPr>
+              <w:t>18.1</w:t>
+            </w:r>
+            <w:r>
+              <w:rPr>
+                <w:rFonts w:asciiTheme="minorHAnsi" w:eastAsiaTheme="minorEastAsia" w:hAnsiTheme="minorHAnsi" w:cstheme="minorBidi"/>
+                <w:noProof/>
+              </w:rPr>
+              <w:tab/>
+            </w:r>
+            <w:r>
+              <w:rPr>
+                <w:rStyle w:val="Hyperlink"/>
+                <w:rFonts w:eastAsiaTheme="majorEastAsia"/>
+                <w:noProof/>
+              </w:rPr>
+              <w:t>Lessons Learned and Recommendations</w:t>
+            </w:r>
+            <w:r>
+              <w:rPr>
+                <w:noProof/>
+                <w:webHidden/>
+              </w:rPr>
+              <w:tab/>
+            </w:r>
+            <w:r>
+              <w:rPr>
+                <w:noProof/>
+                <w:webHidden/>
+              </w:rPr>
+              <w:fldChar w:fldCharType="begin"/>
+            </w:r>
+            <w:r>
+              <w:rPr>
+                <w:noProof/>
+                <w:webHidden/>
+              </w:rPr>
+              <w:instrText xml:space="preserve"> PAGEREF _Toc213154493 \h </w:instrText>
+            </w:r>
+            <w:r>
+              <w:rPr>
+                <w:noProof/>
+                <w:webHidden/>
+              </w:rPr>
+            </w:r>
+            <w:r>
+              <w:rPr>
+                <w:noProof/>
+                <w:webHidden/>
+              </w:rPr>
+              <w:fldChar w:fldCharType="separate"/>
+            </w:r>
+            <w:r>
+              <w:rPr>
+                <w:noProof/>
+                <w:webHidden/>
+              </w:rPr>
+              <w:t>29</w:t>
             </w:r>
             <w:r>
               <w:rPr>
@@ -4293,7 +4379,7 @@
               <w:noProof/>
             </w:rPr>
           </w:pPr>
-          <w:hyperlink w:anchor="_Toc213149205" w:history="1">
+          <w:hyperlink w:anchor="_Toc213154494" w:history="1">
             <w:r>
               <w:rPr>
                 <w:rStyle w:val="Hyperlink"/>
@@ -4336,7 +4422,7 @@
                 <w:noProof/>
                 <w:webHidden/>
               </w:rPr>
-              <w:instrText xml:space="preserve"> PAGEREF _Toc213149205 \h </w:instrText>
+              <w:instrText xml:space="preserve"> PAGEREF _Toc213154494 \h </w:instrText>
             </w:r>
             <w:r>
               <w:rPr>
@@ -4379,7 +4465,7 @@
               <w:noProof/>
             </w:rPr>
           </w:pPr>
-          <w:hyperlink w:anchor="_Toc213149206" w:history="1">
+          <w:hyperlink w:anchor="_Toc213154495" w:history="1">
             <w:r>
               <w:rPr>
                 <w:rStyle w:val="Hyperlink"/>
@@ -4401,7 +4487,7 @@
                 <w:rFonts w:eastAsiaTheme="majorEastAsia"/>
                 <w:noProof/>
               </w:rPr>
-              <w:t>Appendix A: Deployment Overview</w:t>
+              <w:t xml:space="preserve"> Appendix A: Deployment Overview</w:t>
             </w:r>
             <w:r>
               <w:rPr>
@@ -4422,7 +4508,7 @@
                 <w:noProof/>
                 <w:webHidden/>
               </w:rPr>
-              <w:instrText xml:space="preserve"> PAGEREF _Toc213149206 \h </w:instrText>
+              <w:instrText xml:space="preserve"> PAGEREF _Toc213154495 \h </w:instrText>
             </w:r>
             <w:r>
               <w:rPr>
@@ -4465,7 +4551,7 @@
               <w:noProof/>
             </w:rPr>
           </w:pPr>
-          <w:hyperlink w:anchor="_Toc213149207" w:history="1">
+          <w:hyperlink w:anchor="_Toc213154496" w:history="1">
             <w:r>
               <w:rPr>
                 <w:rStyle w:val="Hyperlink"/>
@@ -4508,7 +4594,7 @@
                 <w:noProof/>
                 <w:webHidden/>
               </w:rPr>
-              <w:instrText xml:space="preserve"> PAGEREF _Toc213149207 \h </w:instrText>
+              <w:instrText xml:space="preserve"> PAGEREF _Toc213154496 \h </w:instrText>
             </w:r>
             <w:r>
               <w:rPr>
@@ -4528,7 +4614,7 @@
                 <w:noProof/>
                 <w:webHidden/>
               </w:rPr>
-              <w:t>29</w:t>
+              <w:t>30</w:t>
             </w:r>
             <w:r>
               <w:rPr>
@@ -4560,7 +4646,7 @@
       <w:pPr>
         <w:pStyle w:val="Heading1"/>
       </w:pPr>
-      <w:bookmarkStart w:id="4" w:name="_Toc213149167"/>
+      <w:bookmarkStart w:id="4" w:name="_Toc213154455"/>
       <w:r>
         <w:t xml:space="preserve">Table </w:t>
       </w:r>
@@ -4616,7 +4702,7 @@
         </w:rPr>
         <w:fldChar w:fldCharType="separate"/>
       </w:r>
-      <w:hyperlink r:id="rId10" w:anchor="_Toc213149208" w:history="1">
+      <w:hyperlink r:id="rId10" w:anchor="_Toc213154497" w:history="1">
         <w:r>
           <w:rPr>
             <w:rStyle w:val="Hyperlink"/>
@@ -4643,7 +4729,7 @@
             <w:noProof/>
             <w:webHidden/>
           </w:rPr>
-          <w:instrText xml:space="preserve"> PAGEREF _Toc213149208 \h </w:instrText>
+          <w:instrText xml:space="preserve"> PAGEREF _Toc213154497 \h </w:instrText>
         </w:r>
         <w:r>
           <w:rPr>
@@ -4685,7 +4771,7 @@
           <w:noProof/>
         </w:rPr>
       </w:pPr>
-      <w:hyperlink r:id="rId11" w:anchor="_Toc213149209" w:history="1">
+      <w:hyperlink r:id="rId11" w:anchor="_Toc213154498" w:history="1">
         <w:r>
           <w:rPr>
             <w:rStyle w:val="Hyperlink"/>
@@ -4712,7 +4798,7 @@
             <w:noProof/>
             <w:webHidden/>
           </w:rPr>
-          <w:instrText xml:space="preserve"> PAGEREF _Toc213149209 \h </w:instrText>
+          <w:instrText xml:space="preserve"> PAGEREF _Toc213154498 \h </w:instrText>
         </w:r>
         <w:r>
           <w:rPr>
@@ -4754,13 +4840,13 @@
           <w:noProof/>
         </w:rPr>
       </w:pPr>
-      <w:hyperlink r:id="rId12" w:anchor="_Toc213149210" w:history="1">
+      <w:hyperlink r:id="rId12" w:anchor="_Toc213154499" w:history="1">
         <w:r>
           <w:rPr>
             <w:rStyle w:val="Hyperlink"/>
             <w:noProof/>
           </w:rPr>
-          <w:t>Figure 3 Comprehensive System Architecture of LoRaWAN Smart Campus IoT Deployment showing all components, protocols, and data flow (drawn by student based on [1])[3]</w:t>
+          <w:t>Figure 3 Comprehensive System Architecture of LoRaWAN Smart Campus IoT Deployment showing perception, network (integrated NS), application (on-premise) and user layers (drawn by student based on [1])[3]</w:t>
         </w:r>
         <w:r>
           <w:rPr>
@@ -4781,7 +4867,7 @@
             <w:noProof/>
             <w:webHidden/>
           </w:rPr>
-          <w:instrText xml:space="preserve"> PAGEREF _Toc213149210 \h </w:instrText>
+          <w:instrText xml:space="preserve"> PAGEREF _Toc213154499 \h </w:instrText>
         </w:r>
         <w:r>
           <w:rPr>
@@ -4823,7 +4909,7 @@
           <w:noProof/>
         </w:rPr>
       </w:pPr>
-      <w:hyperlink r:id="rId13" w:anchor="_Toc213149211" w:history="1">
+      <w:hyperlink r:id="rId13" w:anchor="_Toc213154500" w:history="1">
         <w:r>
           <w:rPr>
             <w:rStyle w:val="Hyperlink"/>
@@ -4850,7 +4936,7 @@
             <w:noProof/>
             <w:webHidden/>
           </w:rPr>
-          <w:instrText xml:space="preserve"> PAGEREF _Toc213149211 \h </w:instrText>
+          <w:instrText xml:space="preserve"> PAGEREF _Toc213154500 \h </w:instrText>
         </w:r>
         <w:r>
           <w:rPr>
@@ -4892,7 +4978,7 @@
           <w:noProof/>
         </w:rPr>
       </w:pPr>
-      <w:hyperlink r:id="rId14" w:anchor="_Toc213149212" w:history="1">
+      <w:hyperlink r:id="rId14" w:anchor="_Toc213154501" w:history="1">
         <w:r>
           <w:rPr>
             <w:rStyle w:val="Hyperlink"/>
@@ -4919,7 +5005,7 @@
             <w:noProof/>
             <w:webHidden/>
           </w:rPr>
-          <w:instrText xml:space="preserve"> PAGEREF _Toc213149212 \h </w:instrText>
+          <w:instrText xml:space="preserve"> PAGEREF _Toc213154501 \h </w:instrText>
         </w:r>
         <w:r>
           <w:rPr>
@@ -4961,7 +5047,7 @@
           <w:noProof/>
         </w:rPr>
       </w:pPr>
-      <w:hyperlink r:id="rId15" w:anchor="_Toc213149213" w:history="1">
+      <w:hyperlink r:id="rId15" w:anchor="_Toc213154502" w:history="1">
         <w:r>
           <w:rPr>
             <w:rStyle w:val="Hyperlink"/>
@@ -4988,7 +5074,7 @@
             <w:noProof/>
             <w:webHidden/>
           </w:rPr>
-          <w:instrText xml:space="preserve"> PAGEREF _Toc213149213 \h </w:instrText>
+          <w:instrText xml:space="preserve"> PAGEREF _Toc213154502 \h </w:instrText>
         </w:r>
         <w:r>
           <w:rPr>
@@ -5030,7 +5116,7 @@
           <w:noProof/>
         </w:rPr>
       </w:pPr>
-      <w:hyperlink r:id="rId16" w:anchor="_Toc213149214" w:history="1">
+      <w:hyperlink r:id="rId16" w:anchor="_Toc213154503" w:history="1">
         <w:r>
           <w:rPr>
             <w:rStyle w:val="Hyperlink"/>
@@ -5057,7 +5143,7 @@
             <w:noProof/>
             <w:webHidden/>
           </w:rPr>
-          <w:instrText xml:space="preserve"> PAGEREF _Toc213149214 \h </w:instrText>
+          <w:instrText xml:space="preserve"> PAGEREF _Toc213154503 \h </w:instrText>
         </w:r>
         <w:r>
           <w:rPr>
@@ -5099,7 +5185,7 @@
           <w:noProof/>
         </w:rPr>
       </w:pPr>
-      <w:hyperlink r:id="rId17" w:anchor="_Toc213149215" w:history="1">
+      <w:hyperlink r:id="rId17" w:anchor="_Toc213154504" w:history="1">
         <w:r>
           <w:rPr>
             <w:rStyle w:val="Hyperlink"/>
@@ -5126,7 +5212,7 @@
             <w:noProof/>
             <w:webHidden/>
           </w:rPr>
-          <w:instrText xml:space="preserve"> PAGEREF _Toc213149215 \h </w:instrText>
+          <w:instrText xml:space="preserve"> PAGEREF _Toc213154504 \h </w:instrText>
         </w:r>
         <w:r>
           <w:rPr>
@@ -5168,13 +5254,13 @@
           <w:noProof/>
         </w:rPr>
       </w:pPr>
-      <w:hyperlink r:id="rId18" w:anchor="_Toc213149216" w:history="1">
+      <w:hyperlink r:id="rId18" w:anchor="_Toc213154505" w:history="1">
         <w:r>
           <w:rPr>
             <w:rStyle w:val="Hyperlink"/>
             <w:noProof/>
           </w:rPr>
-          <w:t>Figure 10 Packet Error Rate Comparison (a)Across Weekdays and (b)Seasons [1]</w:t>
+          <w:t>Figure 10 Packet reception by the IoT server (1–14 October 2017)[1]</w:t>
         </w:r>
         <w:r>
           <w:rPr>
@@ -5195,7 +5281,7 @@
             <w:noProof/>
             <w:webHidden/>
           </w:rPr>
-          <w:instrText xml:space="preserve"> PAGEREF _Toc213149216 \h </w:instrText>
+          <w:instrText xml:space="preserve"> PAGEREF _Toc213154505 \h </w:instrText>
         </w:r>
         <w:r>
           <w:rPr>
@@ -5237,13 +5323,13 @@
           <w:noProof/>
         </w:rPr>
       </w:pPr>
-      <w:hyperlink r:id="rId19" w:anchor="_Toc213149217" w:history="1">
+      <w:hyperlink r:id="rId19" w:anchor="_Toc213154506" w:history="1">
         <w:r>
           <w:rPr>
             <w:rStyle w:val="Hyperlink"/>
             <w:noProof/>
           </w:rPr>
-          <w:t>Figure 9 Packet reception by the IoT server (1–14 October 2017)[1]</w:t>
+          <w:t>Figure 9 Packet Error Rate Comparison (a)Across Weekdays and (b)Seasons [1]</w:t>
         </w:r>
         <w:r>
           <w:rPr>
@@ -5264,7 +5350,7 @@
             <w:noProof/>
             <w:webHidden/>
           </w:rPr>
-          <w:instrText xml:space="preserve"> PAGEREF _Toc213149217 \h </w:instrText>
+          <w:instrText xml:space="preserve"> PAGEREF _Toc213154506 \h </w:instrText>
         </w:r>
         <w:r>
           <w:rPr>
@@ -5306,7 +5392,7 @@
           <w:noProof/>
         </w:rPr>
       </w:pPr>
-      <w:hyperlink r:id="rId20" w:anchor="_Toc213149218" w:history="1">
+      <w:hyperlink r:id="rId20" w:anchor="_Toc213154507" w:history="1">
         <w:r>
           <w:rPr>
             <w:rStyle w:val="Hyperlink"/>
@@ -5333,7 +5419,7 @@
             <w:noProof/>
             <w:webHidden/>
           </w:rPr>
-          <w:instrText xml:space="preserve"> PAGEREF _Toc213149218 \h </w:instrText>
+          <w:instrText xml:space="preserve"> PAGEREF _Toc213154507 \h </w:instrText>
         </w:r>
         <w:r>
           <w:rPr>
@@ -5378,7 +5464,7 @@
         </w:rPr>
         <w:fldChar w:fldCharType="end"/>
       </w:r>
-      <w:bookmarkStart w:id="5" w:name="_Toc213149168"/>
+      <w:bookmarkStart w:id="5" w:name="_Toc213154456"/>
       <w:r>
         <w:rPr>
           <w:rFonts w:eastAsiaTheme="minorEastAsia"/>
@@ -5420,7 +5506,7 @@
           <w:noProof/>
         </w:rPr>
       </w:pPr>
-      <w:hyperlink w:anchor="_Toc213149219" w:history="1">
+      <w:hyperlink w:anchor="_Toc213154508" w:history="1">
         <w:r>
           <w:rPr>
             <w:rStyle w:val="Hyperlink"/>
@@ -5447,7 +5533,7 @@
             <w:noProof/>
             <w:webHidden/>
           </w:rPr>
-          <w:instrText xml:space="preserve"> PAGEREF _Toc213149219 \h </w:instrText>
+          <w:instrText xml:space="preserve"> PAGEREF _Toc213154508 \h </w:instrText>
         </w:r>
         <w:r>
           <w:rPr>
@@ -5489,7 +5575,7 @@
           <w:noProof/>
         </w:rPr>
       </w:pPr>
-      <w:hyperlink w:anchor="_Toc213149220" w:history="1">
+      <w:hyperlink w:anchor="_Toc213154509" w:history="1">
         <w:r>
           <w:rPr>
             <w:rStyle w:val="Hyperlink"/>
@@ -5516,7 +5602,7 @@
             <w:noProof/>
             <w:webHidden/>
           </w:rPr>
-          <w:instrText xml:space="preserve"> PAGEREF _Toc213149220 \h </w:instrText>
+          <w:instrText xml:space="preserve"> PAGEREF _Toc213154509 \h </w:instrText>
         </w:r>
         <w:r>
           <w:rPr>
@@ -5558,7 +5644,7 @@
           <w:noProof/>
         </w:rPr>
       </w:pPr>
-      <w:hyperlink w:anchor="_Toc213149221" w:history="1">
+      <w:hyperlink w:anchor="_Toc213154510" w:history="1">
         <w:r>
           <w:rPr>
             <w:rStyle w:val="Hyperlink"/>
@@ -5585,7 +5671,7 @@
             <w:noProof/>
             <w:webHidden/>
           </w:rPr>
-          <w:instrText xml:space="preserve"> PAGEREF _Toc213149221 \h </w:instrText>
+          <w:instrText xml:space="preserve"> PAGEREF _Toc213154510 \h </w:instrText>
         </w:r>
         <w:r>
           <w:rPr>
@@ -5627,7 +5713,7 @@
           <w:noProof/>
         </w:rPr>
       </w:pPr>
-      <w:hyperlink w:anchor="_Toc213149222" w:history="1">
+      <w:hyperlink w:anchor="_Toc213154511" w:history="1">
         <w:r>
           <w:rPr>
             <w:rStyle w:val="Hyperlink"/>
@@ -5654,7 +5740,7 @@
             <w:noProof/>
             <w:webHidden/>
           </w:rPr>
-          <w:instrText xml:space="preserve"> PAGEREF _Toc213149222 \h </w:instrText>
+          <w:instrText xml:space="preserve"> PAGEREF _Toc213154511 \h </w:instrText>
         </w:r>
         <w:r>
           <w:rPr>
@@ -5696,7 +5782,7 @@
           <w:noProof/>
         </w:rPr>
       </w:pPr>
-      <w:hyperlink r:id="rId21" w:anchor="_Toc213149223" w:history="1">
+      <w:hyperlink r:id="rId21" w:anchor="_Toc213154512" w:history="1">
         <w:r>
           <w:rPr>
             <w:rStyle w:val="Hyperlink"/>
@@ -5723,7 +5809,7 @@
             <w:noProof/>
             <w:webHidden/>
           </w:rPr>
-          <w:instrText xml:space="preserve"> PAGEREF _Toc213149223 \h </w:instrText>
+          <w:instrText xml:space="preserve"> PAGEREF _Toc213154512 \h </w:instrText>
         </w:r>
         <w:r>
           <w:rPr>
@@ -5765,7 +5851,7 @@
           <w:noProof/>
         </w:rPr>
       </w:pPr>
-      <w:hyperlink r:id="rId22" w:anchor="_Toc213149224" w:history="1">
+      <w:hyperlink r:id="rId22" w:anchor="_Toc213154513" w:history="1">
         <w:r>
           <w:rPr>
             <w:rStyle w:val="Hyperlink"/>
@@ -5792,7 +5878,7 @@
             <w:noProof/>
             <w:webHidden/>
           </w:rPr>
-          <w:instrText xml:space="preserve"> PAGEREF _Toc213149224 \h </w:instrText>
+          <w:instrText xml:space="preserve"> PAGEREF _Toc213154513 \h </w:instrText>
         </w:r>
         <w:r>
           <w:rPr>
@@ -5834,7 +5920,7 @@
           <w:noProof/>
         </w:rPr>
       </w:pPr>
-      <w:hyperlink w:anchor="_Toc213149225" w:history="1">
+      <w:hyperlink w:anchor="_Toc213154514" w:history="1">
         <w:r>
           <w:rPr>
             <w:rStyle w:val="Hyperlink"/>
@@ -5861,7 +5947,7 @@
             <w:noProof/>
             <w:webHidden/>
           </w:rPr>
-          <w:instrText xml:space="preserve"> PAGEREF _Toc213149225 \h </w:instrText>
+          <w:instrText xml:space="preserve"> PAGEREF _Toc213154514 \h </w:instrText>
         </w:r>
         <w:r>
           <w:rPr>
@@ -5903,7 +5989,7 @@
           <w:noProof/>
         </w:rPr>
       </w:pPr>
-      <w:hyperlink w:anchor="_Toc213149226" w:history="1">
+      <w:hyperlink w:anchor="_Toc213154515" w:history="1">
         <w:r>
           <w:rPr>
             <w:rStyle w:val="Hyperlink"/>
@@ -5930,7 +6016,7 @@
             <w:noProof/>
             <w:webHidden/>
           </w:rPr>
-          <w:instrText xml:space="preserve"> PAGEREF _Toc213149226 \h </w:instrText>
+          <w:instrText xml:space="preserve"> PAGEREF _Toc213154515 \h </w:instrText>
         </w:r>
         <w:r>
           <w:rPr>
@@ -5972,7 +6058,7 @@
           <w:noProof/>
         </w:rPr>
       </w:pPr>
-      <w:hyperlink w:anchor="_Toc213149227" w:history="1">
+      <w:hyperlink w:anchor="_Toc213154516" w:history="1">
         <w:r>
           <w:rPr>
             <w:rStyle w:val="Hyperlink"/>
@@ -5999,7 +6085,7 @@
             <w:noProof/>
             <w:webHidden/>
           </w:rPr>
-          <w:instrText xml:space="preserve"> PAGEREF _Toc213149227 \h </w:instrText>
+          <w:instrText xml:space="preserve"> PAGEREF _Toc213154516 \h </w:instrText>
         </w:r>
         <w:r>
           <w:rPr>
@@ -6041,7 +6127,7 @@
           <w:noProof/>
         </w:rPr>
       </w:pPr>
-      <w:hyperlink w:anchor="_Toc213149228" w:history="1">
+      <w:hyperlink w:anchor="_Toc213154517" w:history="1">
         <w:r>
           <w:rPr>
             <w:rStyle w:val="Hyperlink"/>
@@ -6068,7 +6154,7 @@
             <w:noProof/>
             <w:webHidden/>
           </w:rPr>
-          <w:instrText xml:space="preserve"> PAGEREF _Toc213149228 \h </w:instrText>
+          <w:instrText xml:space="preserve"> PAGEREF _Toc213154517 \h </w:instrText>
         </w:r>
         <w:r>
           <w:rPr>
@@ -6110,7 +6196,7 @@
           <w:noProof/>
         </w:rPr>
       </w:pPr>
-      <w:hyperlink w:anchor="_Toc213149229" w:history="1">
+      <w:hyperlink w:anchor="_Toc213154518" w:history="1">
         <w:r>
           <w:rPr>
             <w:rStyle w:val="Hyperlink"/>
@@ -6137,7 +6223,7 @@
             <w:noProof/>
             <w:webHidden/>
           </w:rPr>
-          <w:instrText xml:space="preserve"> PAGEREF _Toc213149229 \h </w:instrText>
+          <w:instrText xml:space="preserve"> PAGEREF _Toc213154518 \h </w:instrText>
         </w:r>
         <w:r>
           <w:rPr>
@@ -6179,7 +6265,7 @@
           <w:noProof/>
         </w:rPr>
       </w:pPr>
-      <w:hyperlink w:anchor="_Toc213149230" w:history="1">
+      <w:hyperlink w:anchor="_Toc213154519" w:history="1">
         <w:r>
           <w:rPr>
             <w:rStyle w:val="Hyperlink"/>
@@ -6206,7 +6292,7 @@
             <w:noProof/>
             <w:webHidden/>
           </w:rPr>
-          <w:instrText xml:space="preserve"> PAGEREF _Toc213149230 \h </w:instrText>
+          <w:instrText xml:space="preserve"> PAGEREF _Toc213154519 \h </w:instrText>
         </w:r>
         <w:r>
           <w:rPr>
@@ -6248,7 +6334,7 @@
           <w:noProof/>
         </w:rPr>
       </w:pPr>
-      <w:hyperlink w:anchor="_Toc213149231" w:history="1">
+      <w:hyperlink w:anchor="_Toc213154520" w:history="1">
         <w:r>
           <w:rPr>
             <w:rStyle w:val="Hyperlink"/>
@@ -6275,7 +6361,7 @@
             <w:noProof/>
             <w:webHidden/>
           </w:rPr>
-          <w:instrText xml:space="preserve"> PAGEREF _Toc213149231 \h </w:instrText>
+          <w:instrText xml:space="preserve"> PAGEREF _Toc213154520 \h </w:instrText>
         </w:r>
         <w:r>
           <w:rPr>
@@ -6295,7 +6381,7 @@
             <w:noProof/>
             <w:webHidden/>
           </w:rPr>
-          <w:t>29</w:t>
+          <w:t>30</w:t>
         </w:r>
         <w:r>
           <w:rPr>
@@ -6382,7 +6468,7 @@
         <w:pStyle w:val="Heading1"/>
       </w:pPr>
       <w:bookmarkStart w:id="6" w:name="_Hlk186143339"/>
-      <w:bookmarkStart w:id="7" w:name="_Toc213149169"/>
+      <w:bookmarkStart w:id="7" w:name="_Toc213154457"/>
       <w:bookmarkEnd w:id="1"/>
       <w:r>
         <w:lastRenderedPageBreak/>
@@ -6394,6 +6480,12 @@
     <w:p>
       <w:pPr>
         <w:pStyle w:val="BodyText"/>
+        <w:rPr>
+          <w:i/>
+          <w:iCs/>
+          <w:sz w:val="16"/>
+          <w:szCs w:val="16"/>
+        </w:rPr>
       </w:pPr>
       <w:r>
         <w:t xml:space="preserve">This report analyzes the IoT deployment detailed in the publication, </w:t>
@@ -6435,6 +6527,15 @@
       <w:r>
         <w:t>1].</w:t>
       </w:r>
+      <w:r>
+        <w:rPr>
+          <w:i/>
+          <w:iCs/>
+          <w:sz w:val="16"/>
+          <w:szCs w:val="16"/>
+        </w:rPr>
+        <w:t>“et al.” denotes additional authors beyond the first; full author list appears in References.</w:t>
+      </w:r>
     </w:p>
     <w:p>
       <w:pPr>
@@ -6560,7 +6661,7 @@
       <w:pPr>
         <w:pStyle w:val="Heading1"/>
       </w:pPr>
-      <w:bookmarkStart w:id="8" w:name="_Toc213149170"/>
+      <w:bookmarkStart w:id="8" w:name="_Toc213154458"/>
       <w:r>
         <w:t>Research Limitations and Author Outreach</w:t>
       </w:r>
@@ -6606,7 +6707,7 @@
       <w:pPr>
         <w:pStyle w:val="Heading2"/>
       </w:pPr>
-      <w:bookmarkStart w:id="9" w:name="_Toc213149171"/>
+      <w:bookmarkStart w:id="9" w:name="_Toc213154459"/>
       <w:r>
         <w:t>Information Available from the Publication</w:t>
       </w:r>
@@ -6834,7 +6935,7 @@
       <w:pPr>
         <w:pStyle w:val="Heading2"/>
       </w:pPr>
-      <w:bookmarkStart w:id="10" w:name="_Toc213149172"/>
+      <w:bookmarkStart w:id="10" w:name="_Toc213154460"/>
       <w:r>
         <w:t>Author Outreach and Response Summary</w:t>
       </w:r>
@@ -6893,7 +6994,7 @@
                                 <w:szCs w:val="24"/>
                               </w:rPr>
                             </w:pPr>
-                            <w:bookmarkStart w:id="11" w:name="_Toc213149208"/>
+                            <w:bookmarkStart w:id="11" w:name="_Toc213154497"/>
                             <w:r>
                               <w:t xml:space="preserve">Figure </w:t>
                             </w:r>
@@ -6970,7 +7071,7 @@
                           <w:szCs w:val="24"/>
                         </w:rPr>
                       </w:pPr>
-                      <w:bookmarkStart w:id="12" w:name="_Toc213149208"/>
+                      <w:bookmarkStart w:id="12" w:name="_Toc213154497"/>
                       <w:r>
                         <w:t xml:space="preserve">Figure </w:t>
                       </w:r>
@@ -7399,7 +7500,7 @@
                                 <w:szCs w:val="24"/>
                               </w:rPr>
                             </w:pPr>
-                            <w:bookmarkStart w:id="13" w:name="_Toc213149209"/>
+                            <w:bookmarkStart w:id="13" w:name="_Toc213154498"/>
                             <w:r>
                               <w:t xml:space="preserve">Figure </w:t>
                             </w:r>
@@ -7481,7 +7582,7 @@
                           <w:szCs w:val="24"/>
                         </w:rPr>
                       </w:pPr>
-                      <w:bookmarkStart w:id="14" w:name="_Toc213149209"/>
+                      <w:bookmarkStart w:id="14" w:name="_Toc213154498"/>
                       <w:r>
                         <w:t xml:space="preserve">Figure </w:t>
                       </w:r>
@@ -7691,13 +7792,37 @@
         <w:t>Figure 2</w:t>
       </w:r>
       <w:r>
-        <w:t xml:space="preserve"> shows the author response</w:t>
-      </w:r>
-      <w:r>
-        <w:t xml:space="preserve"> </w:t>
-      </w:r>
-      <w:r>
-        <w:t>(Received November 3, 2025) that is summarized in Table 1.</w:t>
+        <w:t xml:space="preserve"> shows </w:t>
+      </w:r>
+      <w:r>
+        <w:t xml:space="preserve">author correspondence was received from </w:t>
+      </w:r>
+      <w:hyperlink r:id="rId31" w:history="1">
+        <w:r>
+          <w:rPr>
+            <w:rStyle w:val="Hyperlink"/>
+          </w:rPr>
+          <w:t xml:space="preserve">Dr. Konstantin </w:t>
+        </w:r>
+        <w:proofErr w:type="spellStart"/>
+        <w:r>
+          <w:rPr>
+            <w:rStyle w:val="Hyperlink"/>
+          </w:rPr>
+          <w:t>Mikhaylov</w:t>
+        </w:r>
+        <w:proofErr w:type="spellEnd"/>
+      </w:hyperlink>
+      <w:r>
+        <w:t xml:space="preserve"> (CWC, University of Oulu) on 3 November 2025; core confirmations are </w:t>
+      </w:r>
+      <w:proofErr w:type="spellStart"/>
+      <w:r>
+        <w:t>summarised</w:t>
+      </w:r>
+      <w:proofErr w:type="spellEnd"/>
+      <w:r>
+        <w:t xml:space="preserve"> in Table 1 below.</w:t>
       </w:r>
     </w:p>
     <w:p>
@@ -7705,7 +7830,7 @@
         <w:pStyle w:val="Caption"/>
         <w:keepNext/>
       </w:pPr>
-      <w:bookmarkStart w:id="15" w:name="_Toc213149219"/>
+      <w:bookmarkStart w:id="15" w:name="_Toc213154508"/>
       <w:r>
         <w:t xml:space="preserve">Table </w:t>
       </w:r>
@@ -8022,6 +8147,7 @@
                 <w:sz w:val="24"/>
                 <w:szCs w:val="24"/>
               </w:rPr>
+              <w:lastRenderedPageBreak/>
               <w:t xml:space="preserve">Node MCU / </w:t>
             </w:r>
             <w:proofErr w:type="spellStart"/>
@@ -8094,7 +8220,6 @@
                 <w:sz w:val="24"/>
                 <w:szCs w:val="24"/>
               </w:rPr>
-              <w:lastRenderedPageBreak/>
               <w:t>Network Server Platform</w:t>
             </w:r>
           </w:p>
@@ -8437,7 +8562,7 @@
       <w:pPr>
         <w:pStyle w:val="Heading2"/>
       </w:pPr>
-      <w:bookmarkStart w:id="16" w:name="_Toc213149173"/>
+      <w:bookmarkStart w:id="16" w:name="_Toc213154461"/>
       <w:r>
         <w:t>Confirmed and Inferred Technical Specifications</w:t>
       </w:r>
@@ -8493,7 +8618,7 @@
         <w:pStyle w:val="Caption"/>
         <w:keepNext/>
       </w:pPr>
-      <w:bookmarkStart w:id="17" w:name="_Toc213149220"/>
+      <w:bookmarkStart w:id="17" w:name="_Toc213154509"/>
       <w:r>
         <w:t xml:space="preserve">Table </w:t>
       </w:r>
@@ -9157,7 +9282,7 @@
       <w:pPr>
         <w:pStyle w:val="Heading2"/>
       </w:pPr>
-      <w:bookmarkStart w:id="18" w:name="_Toc213149174"/>
+      <w:bookmarkStart w:id="18" w:name="_Toc213154462"/>
       <w:r>
         <w:t>Impact on Analysis</w:t>
       </w:r>
@@ -9211,7 +9336,7 @@
       <w:pPr>
         <w:pStyle w:val="Heading1"/>
       </w:pPr>
-      <w:bookmarkStart w:id="19" w:name="_Toc213149175"/>
+      <w:bookmarkStart w:id="19" w:name="_Toc213154463"/>
       <w:r>
         <w:t>Specific</w:t>
       </w:r>
@@ -9239,7 +9364,14 @@
         <w:rPr>
           <w:rStyle w:val="Strong"/>
         </w:rPr>
-        <w:t>-Based Real Estate Monitoring System for Tellus Innovation Arena Smart Campus</w:t>
+        <w:t xml:space="preserve">-Based Real Estate Monitoring System for Tellus </w:t>
+      </w:r>
+      <w:r>
+        <w:rPr>
+          <w:rStyle w:val="Strong"/>
+        </w:rPr>
+        <w:lastRenderedPageBreak/>
+        <w:t>Innovation Arena Smart Campus</w:t>
       </w:r>
       <w:r>
         <w:rPr>
@@ -9255,71 +9387,64 @@
         <w:rPr>
           <w:rStyle w:val="Strong"/>
         </w:rPr>
-        <w:t xml:space="preserve">real-time, long-term monitoring of indoor environmental </w:t>
+        <w:t>real-time, long-term monitoring of indoor environmental conditions</w:t>
+      </w:r>
+      <w:r>
+        <w:t xml:space="preserve">—including temperature, humidity, CO₂ concentration, light intensity, and occupancy—across the </w:t>
       </w:r>
       <w:r>
         <w:rPr>
           <w:rStyle w:val="Strong"/>
         </w:rPr>
-        <w:lastRenderedPageBreak/>
-        <w:t>conditions</w:t>
-      </w:r>
-      <w:r>
-        <w:t xml:space="preserve">—including temperature, humidity, CO₂ concentration, light intensity, and occupancy—across the </w:t>
+        <w:t>Tellus Innovation Area</w:t>
+      </w:r>
+      <w:r>
+        <w:t xml:space="preserve"> at the </w:t>
       </w:r>
       <w:r>
         <w:rPr>
           <w:rStyle w:val="Strong"/>
         </w:rPr>
-        <w:t>Tellus Innovation Area</w:t>
-      </w:r>
-      <w:r>
-        <w:t xml:space="preserve"> at the </w:t>
-      </w:r>
+        <w:t xml:space="preserve">University of Oulu’s </w:t>
+      </w:r>
+      <w:proofErr w:type="spellStart"/>
       <w:r>
         <w:rPr>
           <w:rStyle w:val="Strong"/>
         </w:rPr>
-        <w:t xml:space="preserve">University of Oulu’s </w:t>
-      </w:r>
-      <w:proofErr w:type="spellStart"/>
+        <w:t>Linnanmaa</w:t>
+      </w:r>
+      <w:proofErr w:type="spellEnd"/>
       <w:r>
         <w:rPr>
           <w:rStyle w:val="Strong"/>
         </w:rPr>
-        <w:t>Linnanmaa</w:t>
-      </w:r>
-      <w:proofErr w:type="spellEnd"/>
+        <w:t xml:space="preserve"> Campus</w:t>
+      </w:r>
+      <w:r>
+        <w:t>.</w:t>
+      </w:r>
+    </w:p>
+    <w:p>
+      <w:pPr>
+        <w:pStyle w:val="BodyText"/>
+      </w:pPr>
+      <w:r>
+        <w:t xml:space="preserve">The system supports both </w:t>
+      </w:r>
       <w:r>
         <w:rPr>
           <w:rStyle w:val="Strong"/>
         </w:rPr>
-        <w:t xml:space="preserve"> Campus</w:t>
-      </w:r>
-      <w:r>
-        <w:t>.</w:t>
-      </w:r>
-    </w:p>
-    <w:p>
-      <w:pPr>
-        <w:pStyle w:val="BodyText"/>
-      </w:pPr>
-      <w:r>
-        <w:t xml:space="preserve">The system supports both </w:t>
+        <w:t>building management operations</w:t>
+      </w:r>
+      <w:r>
+        <w:t xml:space="preserve"> and the </w:t>
       </w:r>
       <w:r>
         <w:rPr>
           <w:rStyle w:val="Strong"/>
         </w:rPr>
-        <w:t>building management operations</w:t>
-      </w:r>
-      <w:r>
-        <w:t xml:space="preserve"> and the </w:t>
-      </w:r>
-      <w:r>
-        <w:rPr>
-          <w:rStyle w:val="Strong"/>
-        </w:rPr>
         <w:t>6G Flagship Smart Campus research program</w:t>
       </w:r>
       <w:r>
@@ -9330,7 +9455,7 @@
       <w:pPr>
         <w:pStyle w:val="Heading1"/>
       </w:pPr>
-      <w:bookmarkStart w:id="20" w:name="_Toc213149176"/>
+      <w:bookmarkStart w:id="20" w:name="_Toc213154464"/>
       <w:r>
         <w:t>Specific Date for Case-Study Implementation</w:t>
       </w:r>
@@ -9452,7 +9577,7 @@
       <w:pPr>
         <w:pStyle w:val="Heading1"/>
       </w:pPr>
-      <w:bookmarkStart w:id="21" w:name="_Toc213149177"/>
+      <w:bookmarkStart w:id="21" w:name="_Toc213154465"/>
       <w:r>
         <w:t>Name of IoT Vertical Application</w:t>
       </w:r>
@@ -9518,7 +9643,7 @@
       <w:pPr>
         <w:pStyle w:val="Heading1"/>
       </w:pPr>
-      <w:bookmarkStart w:id="22" w:name="_Toc213149178"/>
+      <w:bookmarkStart w:id="22" w:name="_Toc213154466"/>
       <w:r>
         <w:t>Specific Functions Performed by IoT in the Case Study</w:t>
       </w:r>
@@ -9700,6 +9825,7 @@
           <w:b/>
           <w:bCs/>
         </w:rPr>
+        <w:lastRenderedPageBreak/>
         <w:t>Smart-Campus Research Platform</w:t>
       </w:r>
     </w:p>
@@ -9709,7 +9835,6 @@
         <w:ind w:left="709"/>
       </w:pPr>
       <w:r>
-        <w:lastRenderedPageBreak/>
         <w:t xml:space="preserve">Serving as a real deployment testbed for the </w:t>
       </w:r>
       <w:r>
@@ -9735,7 +9860,7 @@
       <w:pPr>
         <w:pStyle w:val="Heading1"/>
       </w:pPr>
-      <w:bookmarkStart w:id="23" w:name="_Toc213149179"/>
+      <w:bookmarkStart w:id="23" w:name="_Toc213154467"/>
       <w:r>
         <w:t>Detailed Schematic Diagram for the IoT Application</w:t>
       </w:r>
@@ -9745,7 +9870,7 @@
       <w:pPr>
         <w:pStyle w:val="Heading2"/>
       </w:pPr>
-      <w:bookmarkStart w:id="24" w:name="_Toc213149180"/>
+      <w:bookmarkStart w:id="24" w:name="_Toc213154468"/>
       <w:r>
         <w:t>System Overview</w:t>
       </w:r>
@@ -10179,8 +10304,221 @@
           <w:noProof/>
         </w:rPr>
         <w:lastRenderedPageBreak/>
+        <mc:AlternateContent>
+          <mc:Choice Requires="wps">
+            <w:drawing>
+              <wp:anchor distT="0" distB="0" distL="114300" distR="114300" simplePos="0" relativeHeight="251948032" behindDoc="0" locked="0" layoutInCell="1" allowOverlap="1" wp14:anchorId="05208E15" wp14:editId="538C79F1">
+                <wp:simplePos x="0" y="0"/>
+                <wp:positionH relativeFrom="column">
+                  <wp:posOffset>-381000</wp:posOffset>
+                </wp:positionH>
+                <wp:positionV relativeFrom="paragraph">
+                  <wp:posOffset>8070850</wp:posOffset>
+                </wp:positionV>
+                <wp:extent cx="6675755" cy="635"/>
+                <wp:effectExtent l="0" t="0" r="0" b="2540"/>
+                <wp:wrapTopAndBottom/>
+                <wp:docPr id="13" name="Text Box 13"/>
+                <wp:cNvGraphicFramePr/>
+                <a:graphic xmlns:a="http://schemas.openxmlformats.org/drawingml/2006/main">
+                  <a:graphicData uri="http://schemas.microsoft.com/office/word/2010/wordprocessingShape">
+                    <wps:wsp>
+                      <wps:cNvSpPr txBox="1"/>
+                      <wps:spPr>
+                        <a:xfrm>
+                          <a:off x="0" y="0"/>
+                          <a:ext cx="6675755" cy="635"/>
+                        </a:xfrm>
+                        <a:prstGeom prst="rect">
+                          <a:avLst/>
+                        </a:prstGeom>
+                        <a:solidFill>
+                          <a:prstClr val="white"/>
+                        </a:solidFill>
+                        <a:ln>
+                          <a:noFill/>
+                        </a:ln>
+                      </wps:spPr>
+                      <wps:txbx>
+                        <w:txbxContent>
+                          <w:p>
+                            <w:pPr>
+                              <w:pStyle w:val="Caption"/>
+                              <w:rPr>
+                                <w:rFonts w:ascii="Times New Roman" w:hAnsi="Times New Roman"/>
+                                <w:noProof/>
+                                <w:sz w:val="24"/>
+                                <w:szCs w:val="24"/>
+                              </w:rPr>
+                            </w:pPr>
+                            <w:bookmarkStart w:id="25" w:name="_Toc213154499"/>
+                            <w:r>
+                              <w:t xml:space="preserve">Figure </w:t>
+                            </w:r>
+                            <w:r>
+                              <w:rPr>
+                                <w:noProof/>
+                              </w:rPr>
+                              <w:fldChar w:fldCharType="begin"/>
+                            </w:r>
+                            <w:r>
+                              <w:rPr>
+                                <w:noProof/>
+                              </w:rPr>
+                              <w:instrText xml:space="preserve"> SEQ Figure \* ARABIC </w:instrText>
+                            </w:r>
+                            <w:r>
+                              <w:rPr>
+                                <w:noProof/>
+                              </w:rPr>
+                              <w:fldChar w:fldCharType="separate"/>
+                            </w:r>
+                            <w:r>
+                              <w:rPr>
+                                <w:noProof/>
+                              </w:rPr>
+                              <w:t>3</w:t>
+                            </w:r>
+                            <w:r>
+                              <w:rPr>
+                                <w:noProof/>
+                              </w:rPr>
+                              <w:fldChar w:fldCharType="end"/>
+                            </w:r>
+                            <w:r>
+                              <w:t xml:space="preserve"> Comprehensive System Architecture of </w:t>
+                            </w:r>
+                            <w:proofErr w:type="spellStart"/>
+                            <w:r>
+                              <w:t>LoRaWAN</w:t>
+                            </w:r>
+                            <w:proofErr w:type="spellEnd"/>
+                            <w:r>
+                              <w:t xml:space="preserve"> Smart Campus IoT Deployment showing perception, network (integrated NS), application (on-premise) and user layers</w:t>
+                            </w:r>
+                            <w:r>
+                              <w:t xml:space="preserve"> (drawn by student based on [1</w:t>
+                            </w:r>
+                            <w:proofErr w:type="gramStart"/>
+                            <w:r>
+                              <w:t>])</w:t>
+                            </w:r>
+                            <w:r>
+                              <w:t>[</w:t>
+                            </w:r>
+                            <w:proofErr w:type="gramEnd"/>
+                            <w:r>
+                              <w:t>3]</w:t>
+                            </w:r>
+                            <w:bookmarkEnd w:id="25"/>
+                          </w:p>
+                        </w:txbxContent>
+                      </wps:txbx>
+                      <wps:bodyPr rot="0" spcFirstLastPara="0" vertOverflow="overflow" horzOverflow="overflow" vert="horz" wrap="square" lIns="0" tIns="0" rIns="0" bIns="0" numCol="1" spcCol="0" rtlCol="0" fromWordArt="0" anchor="t" anchorCtr="0" forceAA="0" compatLnSpc="1">
+                        <a:prstTxWarp prst="textNoShape">
+                          <a:avLst/>
+                        </a:prstTxWarp>
+                        <a:spAutoFit/>
+                      </wps:bodyPr>
+                    </wps:wsp>
+                  </a:graphicData>
+                </a:graphic>
+                <wp14:sizeRelH relativeFrom="margin">
+                  <wp14:pctWidth>0</wp14:pctWidth>
+                </wp14:sizeRelH>
+              </wp:anchor>
+            </w:drawing>
+          </mc:Choice>
+          <mc:Fallback>
+            <w:pict>
+              <v:shape w14:anchorId="05208E15" id="Text Box 13" o:spid="_x0000_s1028" type="#_x0000_t202" style="position:absolute;left:0;text-align:left;margin-left:-30pt;margin-top:635.5pt;width:525.65pt;height:.05pt;z-index:251948032;visibility:visible;mso-wrap-style:square;mso-width-percent:0;mso-wrap-distance-left:9pt;mso-wrap-distance-top:0;mso-wrap-distance-right:9pt;mso-wrap-distance-bottom:0;mso-position-horizontal:absolute;mso-position-horizontal-relative:text;mso-position-vertical:absolute;mso-position-vertical-relative:text;mso-width-percent:0;mso-width-relative:margin;v-text-anchor:top" o:gfxdata="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" stroked="f">
+                <v:textbox style="mso-fit-shape-to-text:t" inset="0,0,0,0">
+                  <w:txbxContent>
+                    <w:p>
+                      <w:pPr>
+                        <w:pStyle w:val="Caption"/>
+                        <w:rPr>
+                          <w:rFonts w:ascii="Times New Roman" w:hAnsi="Times New Roman"/>
+                          <w:noProof/>
+                          <w:sz w:val="24"/>
+                          <w:szCs w:val="24"/>
+                        </w:rPr>
+                      </w:pPr>
+                      <w:bookmarkStart w:id="26" w:name="_Toc213154499"/>
+                      <w:r>
+                        <w:t xml:space="preserve">Figure </w:t>
+                      </w:r>
+                      <w:r>
+                        <w:rPr>
+                          <w:noProof/>
+                        </w:rPr>
+                        <w:fldChar w:fldCharType="begin"/>
+                      </w:r>
+                      <w:r>
+                        <w:rPr>
+                          <w:noProof/>
+                        </w:rPr>
+                        <w:instrText xml:space="preserve"> SEQ Figure \* ARABIC </w:instrText>
+                      </w:r>
+                      <w:r>
+                        <w:rPr>
+                          <w:noProof/>
+                        </w:rPr>
+                        <w:fldChar w:fldCharType="separate"/>
+                      </w:r>
+                      <w:r>
+                        <w:rPr>
+                          <w:noProof/>
+                        </w:rPr>
+                        <w:t>3</w:t>
+                      </w:r>
+                      <w:r>
+                        <w:rPr>
+                          <w:noProof/>
+                        </w:rPr>
+                        <w:fldChar w:fldCharType="end"/>
+                      </w:r>
+                      <w:r>
+                        <w:t xml:space="preserve"> Comprehensive System Architecture of </w:t>
+                      </w:r>
+                      <w:proofErr w:type="spellStart"/>
+                      <w:r>
+                        <w:t>LoRaWAN</w:t>
+                      </w:r>
+                      <w:proofErr w:type="spellEnd"/>
+                      <w:r>
+                        <w:t xml:space="preserve"> Smart Campus IoT Deployment showing perception, network (integrated NS), application (on-premise) and user layers</w:t>
+                      </w:r>
+                      <w:r>
+                        <w:t xml:space="preserve"> (drawn by student based on [1</w:t>
+                      </w:r>
+                      <w:proofErr w:type="gramStart"/>
+                      <w:r>
+                        <w:t>])</w:t>
+                      </w:r>
+                      <w:r>
+                        <w:t>[</w:t>
+                      </w:r>
+                      <w:proofErr w:type="gramEnd"/>
+                      <w:r>
+                        <w:t>3]</w:t>
+                      </w:r>
+                      <w:bookmarkEnd w:id="26"/>
+                    </w:p>
+                  </w:txbxContent>
+                </v:textbox>
+                <w10:wrap type="topAndBottom"/>
+              </v:shape>
+            </w:pict>
+          </mc:Fallback>
+        </mc:AlternateContent>
+      </w:r>
+      <w:r>
+        <w:rPr>
+          <w:noProof/>
+        </w:rPr>
         <w:drawing>
-          <wp:anchor distT="0" distB="0" distL="114300" distR="114300" simplePos="0" relativeHeight="251945984" behindDoc="0" locked="0" layoutInCell="1" allowOverlap="1" wp14:anchorId="6DC59CD7" wp14:editId="670080B5">
+          <wp:anchor distT="0" distB="0" distL="114300" distR="114300" simplePos="0" relativeHeight="251945984" behindDoc="0" locked="0" layoutInCell="1" allowOverlap="1" wp14:anchorId="6DC59CD7" wp14:editId="5997A5C1">
             <wp:simplePos x="0" y="0"/>
             <wp:positionH relativeFrom="margin">
               <wp:align>center</wp:align>
@@ -10203,7 +10541,7 @@
                     <pic:cNvPicPr/>
                   </pic:nvPicPr>
                   <pic:blipFill rotWithShape="1">
-                    <a:blip r:embed="rId31" cstate="print">
+                    <a:blip r:embed="rId32" cstate="print">
                       <a:extLst>
                         <a:ext uri="{28A0092B-C50C-407E-A947-70E740481C1C}">
                           <a14:useLocalDpi xmlns:a14="http://schemas.microsoft.com/office/drawing/2010/main" val="0"/>
@@ -10248,226 +10586,6 @@
           </wp:anchor>
         </w:drawing>
       </w:r>
-      <w:r>
-        <w:rPr>
-          <w:noProof/>
-        </w:rPr>
-        <mc:AlternateContent>
-          <mc:Choice Requires="wps">
-            <w:drawing>
-              <wp:anchor distT="0" distB="0" distL="114300" distR="114300" simplePos="0" relativeHeight="251948032" behindDoc="0" locked="0" layoutInCell="1" allowOverlap="1" wp14:anchorId="05208E15" wp14:editId="5509A7E0">
-                <wp:simplePos x="0" y="0"/>
-                <wp:positionH relativeFrom="column">
-                  <wp:posOffset>-220980</wp:posOffset>
-                </wp:positionH>
-                <wp:positionV relativeFrom="paragraph">
-                  <wp:posOffset>8072657</wp:posOffset>
-                </wp:positionV>
-                <wp:extent cx="6517640" cy="635"/>
-                <wp:effectExtent l="0" t="0" r="0" b="0"/>
-                <wp:wrapTopAndBottom/>
-                <wp:docPr id="13" name="Text Box 13"/>
-                <wp:cNvGraphicFramePr/>
-                <a:graphic xmlns:a="http://schemas.openxmlformats.org/drawingml/2006/main">
-                  <a:graphicData uri="http://schemas.microsoft.com/office/word/2010/wordprocessingShape">
-                    <wps:wsp>
-                      <wps:cNvSpPr txBox="1"/>
-                      <wps:spPr>
-                        <a:xfrm>
-                          <a:off x="0" y="0"/>
-                          <a:ext cx="6517640" cy="635"/>
-                        </a:xfrm>
-                        <a:prstGeom prst="rect">
-                          <a:avLst/>
-                        </a:prstGeom>
-                        <a:solidFill>
-                          <a:prstClr val="white"/>
-                        </a:solidFill>
-                        <a:ln>
-                          <a:noFill/>
-                        </a:ln>
-                      </wps:spPr>
-                      <wps:txbx>
-                        <w:txbxContent>
-                          <w:p>
-                            <w:pPr>
-                              <w:pStyle w:val="Caption"/>
-                              <w:rPr>
-                                <w:rFonts w:ascii="Times New Roman" w:hAnsi="Times New Roman"/>
-                                <w:noProof/>
-                                <w:sz w:val="24"/>
-                                <w:szCs w:val="24"/>
-                              </w:rPr>
-                            </w:pPr>
-                            <w:bookmarkStart w:id="25" w:name="_Toc213149210"/>
-                            <w:r>
-                              <w:t xml:space="preserve">Figure </w:t>
-                            </w:r>
-                            <w:r>
-                              <w:rPr>
-                                <w:noProof/>
-                              </w:rPr>
-                              <w:fldChar w:fldCharType="begin"/>
-                            </w:r>
-                            <w:r>
-                              <w:rPr>
-                                <w:noProof/>
-                              </w:rPr>
-                              <w:instrText xml:space="preserve"> SEQ Figure \* ARABIC </w:instrText>
-                            </w:r>
-                            <w:r>
-                              <w:rPr>
-                                <w:noProof/>
-                              </w:rPr>
-                              <w:fldChar w:fldCharType="separate"/>
-                            </w:r>
-                            <w:r>
-                              <w:rPr>
-                                <w:noProof/>
-                              </w:rPr>
-                              <w:t>3</w:t>
-                            </w:r>
-                            <w:r>
-                              <w:rPr>
-                                <w:noProof/>
-                              </w:rPr>
-                              <w:fldChar w:fldCharType="end"/>
-                            </w:r>
-                            <w:r>
-                              <w:t xml:space="preserve"> </w:t>
-                            </w:r>
-                            <w:r>
-                              <w:t>Comprehensive System Architecture o</w:t>
-                            </w:r>
-                            <w:bookmarkStart w:id="26" w:name="_GoBack"/>
-                            <w:bookmarkEnd w:id="26"/>
-                            <w:r>
-                              <w:t xml:space="preserve">f </w:t>
-                            </w:r>
-                            <w:proofErr w:type="spellStart"/>
-                            <w:r>
-                              <w:t>LoRaWAN</w:t>
-                            </w:r>
-                            <w:proofErr w:type="spellEnd"/>
-                            <w:r>
-                              <w:t xml:space="preserve"> Smart Campus IoT Deployment showing all components, protocols, and data flow (drawn by student based on [1</w:t>
-                            </w:r>
-                            <w:proofErr w:type="gramStart"/>
-                            <w:r>
-                              <w:t>])</w:t>
-                            </w:r>
-                            <w:r>
-                              <w:t>[</w:t>
-                            </w:r>
-                            <w:proofErr w:type="gramEnd"/>
-                            <w:r>
-                              <w:t>3]</w:t>
-                            </w:r>
-                            <w:bookmarkEnd w:id="25"/>
-                          </w:p>
-                        </w:txbxContent>
-                      </wps:txbx>
-                      <wps:bodyPr rot="0" spcFirstLastPara="0" vertOverflow="overflow" horzOverflow="overflow" vert="horz" wrap="square" lIns="0" tIns="0" rIns="0" bIns="0" numCol="1" spcCol="0" rtlCol="0" fromWordArt="0" anchor="t" anchorCtr="0" forceAA="0" compatLnSpc="1">
-                        <a:prstTxWarp prst="textNoShape">
-                          <a:avLst/>
-                        </a:prstTxWarp>
-                        <a:spAutoFit/>
-                      </wps:bodyPr>
-                    </wps:wsp>
-                  </a:graphicData>
-                </a:graphic>
-              </wp:anchor>
-            </w:drawing>
-          </mc:Choice>
-          <mc:Fallback>
-            <w:pict>
-              <v:shape w14:anchorId="05208E15" id="Text Box 13" o:spid="_x0000_s1028" type="#_x0000_t202" style="position:absolute;left:0;text-align:left;margin-left:-17.4pt;margin-top:635.65pt;width:513.2pt;height:.05pt;z-index:251948032;visibility:visible;mso-wrap-style:square;mso-wrap-distance-left:9pt;mso-wrap-distance-top:0;mso-wrap-distance-right:9pt;mso-wrap-distance-bottom:0;mso-position-horizontal:absolute;mso-position-horizontal-relative:text;mso-position-vertical:absolute;mso-position-vertical-relative:text;v-text-anchor:top" o:gfxdata="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" stroked="f">
-                <v:textbox style="mso-fit-shape-to-text:t" inset="0,0,0,0">
-                  <w:txbxContent>
-                    <w:p>
-                      <w:pPr>
-                        <w:pStyle w:val="Caption"/>
-                        <w:rPr>
-                          <w:rFonts w:ascii="Times New Roman" w:hAnsi="Times New Roman"/>
-                          <w:noProof/>
-                          <w:sz w:val="24"/>
-                          <w:szCs w:val="24"/>
-                        </w:rPr>
-                      </w:pPr>
-                      <w:bookmarkStart w:id="27" w:name="_Toc213149210"/>
-                      <w:r>
-                        <w:t xml:space="preserve">Figure </w:t>
-                      </w:r>
-                      <w:r>
-                        <w:rPr>
-                          <w:noProof/>
-                        </w:rPr>
-                        <w:fldChar w:fldCharType="begin"/>
-                      </w:r>
-                      <w:r>
-                        <w:rPr>
-                          <w:noProof/>
-                        </w:rPr>
-                        <w:instrText xml:space="preserve"> SEQ Figure \* ARABIC </w:instrText>
-                      </w:r>
-                      <w:r>
-                        <w:rPr>
-                          <w:noProof/>
-                        </w:rPr>
-                        <w:fldChar w:fldCharType="separate"/>
-                      </w:r>
-                      <w:r>
-                        <w:rPr>
-                          <w:noProof/>
-                        </w:rPr>
-                        <w:t>3</w:t>
-                      </w:r>
-                      <w:r>
-                        <w:rPr>
-                          <w:noProof/>
-                        </w:rPr>
-                        <w:fldChar w:fldCharType="end"/>
-                      </w:r>
-                      <w:r>
-                        <w:t xml:space="preserve"> </w:t>
-                      </w:r>
-                      <w:r>
-                        <w:t>Comprehensive System Architecture o</w:t>
-                      </w:r>
-                      <w:bookmarkStart w:id="28" w:name="_GoBack"/>
-                      <w:bookmarkEnd w:id="28"/>
-                      <w:r>
-                        <w:t xml:space="preserve">f </w:t>
-                      </w:r>
-                      <w:proofErr w:type="spellStart"/>
-                      <w:r>
-                        <w:t>LoRaWAN</w:t>
-                      </w:r>
-                      <w:proofErr w:type="spellEnd"/>
-                      <w:r>
-                        <w:t xml:space="preserve"> Smart Campus IoT Deployment showing all components, protocols, and data flow (drawn by student based on [1</w:t>
-                      </w:r>
-                      <w:proofErr w:type="gramStart"/>
-                      <w:r>
-                        <w:t>])</w:t>
-                      </w:r>
-                      <w:r>
-                        <w:t>[</w:t>
-                      </w:r>
-                      <w:proofErr w:type="gramEnd"/>
-                      <w:r>
-                        <w:t>3]</w:t>
-                      </w:r>
-                      <w:bookmarkEnd w:id="27"/>
-                    </w:p>
-                  </w:txbxContent>
-                </v:textbox>
-                <w10:wrap type="topAndBottom"/>
-              </v:shape>
-            </w:pict>
-          </mc:Fallback>
-        </mc:AlternateContent>
-      </w:r>
     </w:p>
     <w:p>
       <w:pPr>
@@ -10566,7 +10684,7 @@
         <w:pStyle w:val="Caption"/>
         <w:keepNext/>
       </w:pPr>
-      <w:bookmarkStart w:id="29" w:name="_Toc213149221"/>
+      <w:bookmarkStart w:id="27" w:name="_Toc213154510"/>
       <w:r>
         <w:t xml:space="preserve">Table </w:t>
       </w:r>
@@ -10617,7 +10735,7 @@
       <w:r>
         <w:t>1]</w:t>
       </w:r>
-      <w:bookmarkEnd w:id="29"/>
+      <w:bookmarkEnd w:id="27"/>
     </w:p>
     <w:tbl>
       <w:tblPr>
@@ -12111,11 +12229,11 @@
       <w:pPr>
         <w:pStyle w:val="Heading2"/>
       </w:pPr>
-      <w:bookmarkStart w:id="30" w:name="_Toc213149181"/>
+      <w:bookmarkStart w:id="28" w:name="_Toc213154469"/>
       <w:r>
         <w:t>Communication Flow</w:t>
       </w:r>
-      <w:bookmarkEnd w:id="30"/>
+      <w:bookmarkEnd w:id="28"/>
     </w:p>
     <w:p>
       <w:pPr>
@@ -12172,7 +12290,7 @@
                                 <w:color w:val="C00000"/>
                               </w:rPr>
                             </w:pPr>
-                            <w:bookmarkStart w:id="31" w:name="_Toc213149211"/>
+                            <w:bookmarkStart w:id="29" w:name="_Toc213154500"/>
                             <w:r>
                               <w:t xml:space="preserve">Figure </w:t>
                             </w:r>
@@ -12228,7 +12346,7 @@
                             <w:r>
                               <w:t>1]</w:t>
                             </w:r>
-                            <w:bookmarkEnd w:id="31"/>
+                            <w:bookmarkEnd w:id="29"/>
                           </w:p>
                         </w:txbxContent>
                       </wps:txbx>
@@ -12264,7 +12382,7 @@
                           <w:color w:val="C00000"/>
                         </w:rPr>
                       </w:pPr>
-                      <w:bookmarkStart w:id="32" w:name="_Toc213149211"/>
+                      <w:bookmarkStart w:id="30" w:name="_Toc213154500"/>
                       <w:r>
                         <w:t xml:space="preserve">Figure </w:t>
                       </w:r>
@@ -12320,7 +12438,7 @@
                       <w:r>
                         <w:t>1]</w:t>
                       </w:r>
-                      <w:bookmarkEnd w:id="32"/>
+                      <w:bookmarkEnd w:id="30"/>
                     </w:p>
                   </w:txbxContent>
                 </v:textbox>
@@ -12358,7 +12476,7 @@
                     <pic:cNvPicPr/>
                   </pic:nvPicPr>
                   <pic:blipFill>
-                    <a:blip r:embed="rId32">
+                    <a:blip r:embed="rId33">
                       <a:extLst>
                         <a:ext uri="{28A0092B-C50C-407E-A947-70E740481C1C}">
                           <a14:useLocalDpi xmlns:a14="http://schemas.microsoft.com/office/drawing/2010/main" val="0"/>
@@ -12461,13 +12579,13 @@
         <mc:AlternateContent>
           <mc:Choice Requires="wps">
             <w:drawing>
-              <wp:anchor distT="0" distB="0" distL="114300" distR="114300" simplePos="0" relativeHeight="251964416" behindDoc="0" locked="0" layoutInCell="1" allowOverlap="1" wp14:anchorId="5ED76E4A" wp14:editId="05628A3A">
+              <wp:anchor distT="0" distB="0" distL="114300" distR="114300" simplePos="0" relativeHeight="251964416" behindDoc="0" locked="0" layoutInCell="1" allowOverlap="1" wp14:anchorId="5ED76E4A" wp14:editId="162C6F06">
                 <wp:simplePos x="0" y="0"/>
                 <wp:positionH relativeFrom="column">
-                  <wp:posOffset>608330</wp:posOffset>
+                  <wp:posOffset>479376</wp:posOffset>
                 </wp:positionH>
                 <wp:positionV relativeFrom="paragraph">
-                  <wp:posOffset>5172075</wp:posOffset>
+                  <wp:posOffset>5107598</wp:posOffset>
                 </wp:positionV>
                 <wp:extent cx="4792980" cy="635"/>
                 <wp:effectExtent l="0" t="0" r="0" b="0"/>
@@ -12505,7 +12623,7 @@
                                 <w:szCs w:val="24"/>
                               </w:rPr>
                             </w:pPr>
-                            <w:bookmarkStart w:id="33" w:name="_Toc213149212"/>
+                            <w:bookmarkStart w:id="31" w:name="_Toc213154501"/>
                             <w:r>
                               <w:t xml:space="preserve">Figure </w:t>
                             </w:r>
@@ -12552,7 +12670,7 @@
                             <w:r>
                               <w:t>3]</w:t>
                             </w:r>
-                            <w:bookmarkEnd w:id="33"/>
+                            <w:bookmarkEnd w:id="31"/>
                           </w:p>
                         </w:txbxContent>
                       </wps:txbx>
@@ -12570,7 +12688,7 @@
           </mc:Choice>
           <mc:Fallback>
             <w:pict>
-              <v:shape w14:anchorId="5ED76E4A" id="Text Box 31" o:spid="_x0000_s1030" type="#_x0000_t202" style="position:absolute;left:0;text-align:left;margin-left:47.9pt;margin-top:407.25pt;width:377.4pt;height:.05pt;z-index:251964416;visibility:visible;mso-wrap-style:square;mso-wrap-distance-left:9pt;mso-wrap-distance-top:0;mso-wrap-distance-right:9pt;mso-wrap-distance-bottom:0;mso-position-horizontal:absolute;mso-position-horizontal-relative:text;mso-position-vertical:absolute;mso-position-vertical-relative:text;v-text-anchor:top" o:gfxdata="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" stroked="f">
+              <v:shape w14:anchorId="5ED76E4A" id="Text Box 31" o:spid="_x0000_s1030" type="#_x0000_t202" style="position:absolute;left:0;text-align:left;margin-left:37.75pt;margin-top:402.15pt;width:377.4pt;height:.05pt;z-index:251964416;visibility:visible;mso-wrap-style:square;mso-wrap-distance-left:9pt;mso-wrap-distance-top:0;mso-wrap-distance-right:9pt;mso-wrap-distance-bottom:0;mso-position-horizontal:absolute;mso-position-horizontal-relative:text;mso-position-vertical:absolute;mso-position-vertical-relative:text;v-text-anchor:top" o:gfxdata="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" stroked="f">
                 <v:textbox style="mso-fit-shape-to-text:t" inset="0,0,0,0">
                   <w:txbxContent>
                     <w:p>
@@ -12583,7 +12701,7 @@
                           <w:szCs w:val="24"/>
                         </w:rPr>
                       </w:pPr>
-                      <w:bookmarkStart w:id="34" w:name="_Toc213149212"/>
+                      <w:bookmarkStart w:id="32" w:name="_Toc213154501"/>
                       <w:r>
                         <w:t xml:space="preserve">Figure </w:t>
                       </w:r>
@@ -12630,7 +12748,7 @@
                       <w:r>
                         <w:t>3]</w:t>
                       </w:r>
-                      <w:bookmarkEnd w:id="34"/>
+                      <w:bookmarkEnd w:id="32"/>
                     </w:p>
                   </w:txbxContent>
                 </v:textbox>
@@ -12645,16 +12763,16 @@
           <w:noProof/>
         </w:rPr>
         <w:drawing>
-          <wp:anchor distT="0" distB="0" distL="114300" distR="114300" simplePos="0" relativeHeight="251962368" behindDoc="0" locked="0" layoutInCell="1" allowOverlap="1" wp14:anchorId="3DF4236D" wp14:editId="4C9D2BE3">
+          <wp:anchor distT="0" distB="0" distL="114300" distR="114300" simplePos="0" relativeHeight="251962368" behindDoc="0" locked="0" layoutInCell="1" allowOverlap="1" wp14:anchorId="3DF4236D" wp14:editId="7809FC28">
             <wp:simplePos x="0" y="0"/>
             <wp:positionH relativeFrom="margin">
-              <wp:posOffset>647700</wp:posOffset>
+              <wp:align>center</wp:align>
             </wp:positionH>
             <wp:positionV relativeFrom="paragraph">
-              <wp:posOffset>1137285</wp:posOffset>
+              <wp:posOffset>1133475</wp:posOffset>
             </wp:positionV>
-            <wp:extent cx="4792980" cy="3934460"/>
-            <wp:effectExtent l="19050" t="19050" r="26670" b="27940"/>
+            <wp:extent cx="5743575" cy="3934460"/>
+            <wp:effectExtent l="19050" t="19050" r="28575" b="27940"/>
             <wp:wrapTopAndBottom/>
             <wp:docPr id="30" name="Picture 30"/>
             <wp:cNvGraphicFramePr>
@@ -12668,7 +12786,7 @@
                     <pic:cNvPicPr/>
                   </pic:nvPicPr>
                   <pic:blipFill rotWithShape="1">
-                    <a:blip r:embed="rId33" cstate="print">
+                    <a:blip r:embed="rId34" cstate="print">
                       <a:extLst>
                         <a:ext uri="{28A0092B-C50C-407E-A947-70E740481C1C}">
                           <a14:useLocalDpi xmlns:a14="http://schemas.microsoft.com/office/drawing/2010/main" val="0"/>
@@ -12681,7 +12799,7 @@
                   <pic:spPr bwMode="auto">
                     <a:xfrm>
                       <a:off x="0" y="0"/>
-                      <a:ext cx="4792980" cy="3934460"/>
+                      <a:ext cx="5743575" cy="3934460"/>
                     </a:xfrm>
                     <a:prstGeom prst="rect">
                       <a:avLst/>
@@ -12700,6 +12818,9 @@
                 </pic:pic>
               </a:graphicData>
             </a:graphic>
+            <wp14:sizeRelH relativeFrom="margin">
+              <wp14:pctWidth>0</wp14:pctWidth>
+            </wp14:sizeRelH>
           </wp:anchor>
         </w:drawing>
       </w:r>
@@ -12742,11 +12863,11 @@
       <w:pPr>
         <w:pStyle w:val="Heading2"/>
       </w:pPr>
-      <w:bookmarkStart w:id="35" w:name="_Toc213149182"/>
+      <w:bookmarkStart w:id="33" w:name="_Toc213154470"/>
       <w:r>
         <w:t>Physical Deployment Details</w:t>
       </w:r>
-      <w:bookmarkEnd w:id="35"/>
+      <w:bookmarkEnd w:id="33"/>
     </w:p>
     <w:p>
       <w:pPr>
@@ -12858,7 +12979,7 @@
                                 <w:rFonts w:ascii="Times New Roman" w:hAnsi="Times New Roman"/>
                               </w:rPr>
                             </w:pPr>
-                            <w:bookmarkStart w:id="36" w:name="_Toc213149213"/>
+                            <w:bookmarkStart w:id="34" w:name="_Toc213154502"/>
                             <w:r>
                               <w:t xml:space="preserve">Figure </w:t>
                             </w:r>
@@ -12909,7 +13030,7 @@
                             <w:r>
                               <w:t>1]</w:t>
                             </w:r>
-                            <w:bookmarkEnd w:id="36"/>
+                            <w:bookmarkEnd w:id="34"/>
                           </w:p>
                         </w:txbxContent>
                       </wps:txbx>
@@ -12940,7 +13061,7 @@
                           <w:rFonts w:ascii="Times New Roman" w:hAnsi="Times New Roman"/>
                         </w:rPr>
                       </w:pPr>
-                      <w:bookmarkStart w:id="37" w:name="_Toc213149213"/>
+                      <w:bookmarkStart w:id="35" w:name="_Toc213154502"/>
                       <w:r>
                         <w:t xml:space="preserve">Figure </w:t>
                       </w:r>
@@ -12991,7 +13112,7 @@
                       <w:r>
                         <w:t>1]</w:t>
                       </w:r>
-                      <w:bookmarkEnd w:id="37"/>
+                      <w:bookmarkEnd w:id="35"/>
                     </w:p>
                   </w:txbxContent>
                 </v:textbox>
@@ -13029,7 +13150,7 @@
                     <pic:cNvPicPr/>
                   </pic:nvPicPr>
                   <pic:blipFill>
-                    <a:blip r:embed="rId34">
+                    <a:blip r:embed="rId35">
                       <a:extLst>
                         <a:ext uri="{28A0092B-C50C-407E-A947-70E740481C1C}">
                           <a14:useLocalDpi xmlns:a14="http://schemas.microsoft.com/office/drawing/2010/main" val="0"/>
@@ -13185,7 +13306,7 @@
                                 <w:szCs w:val="24"/>
                               </w:rPr>
                             </w:pPr>
-                            <w:bookmarkStart w:id="38" w:name="_Toc213149214"/>
+                            <w:bookmarkStart w:id="36" w:name="_Toc213154503"/>
                             <w:r>
                               <w:t xml:space="preserve">Figure </w:t>
                             </w:r>
@@ -13236,7 +13357,7 @@
                             <w:r>
                               <w:t>1]</w:t>
                             </w:r>
-                            <w:bookmarkEnd w:id="38"/>
+                            <w:bookmarkEnd w:id="36"/>
                           </w:p>
                         </w:txbxContent>
                       </wps:txbx>
@@ -13272,7 +13393,7 @@
                           <w:szCs w:val="24"/>
                         </w:rPr>
                       </w:pPr>
-                      <w:bookmarkStart w:id="39" w:name="_Toc213149214"/>
+                      <w:bookmarkStart w:id="37" w:name="_Toc213154503"/>
                       <w:r>
                         <w:t xml:space="preserve">Figure </w:t>
                       </w:r>
@@ -13323,7 +13444,7 @@
                       <w:r>
                         <w:t>1]</w:t>
                       </w:r>
-                      <w:bookmarkEnd w:id="39"/>
+                      <w:bookmarkEnd w:id="37"/>
                     </w:p>
                   </w:txbxContent>
                 </v:textbox>
@@ -13361,7 +13482,7 @@
                     <pic:cNvPicPr/>
                   </pic:nvPicPr>
                   <pic:blipFill>
-                    <a:blip r:embed="rId35">
+                    <a:blip r:embed="rId36">
                       <a:extLst>
                         <a:ext uri="{28A0092B-C50C-407E-A947-70E740481C1C}">
                           <a14:useLocalDpi xmlns:a14="http://schemas.microsoft.com/office/drawing/2010/main" val="0"/>
@@ -13457,12 +13578,12 @@
       <w:pPr>
         <w:pStyle w:val="Heading2"/>
       </w:pPr>
-      <w:bookmarkStart w:id="40" w:name="_Toc213149183"/>
+      <w:bookmarkStart w:id="38" w:name="_Toc213154471"/>
       <w:r>
         <w:lastRenderedPageBreak/>
         <w:t>Data Transmission Parameters</w:t>
       </w:r>
-      <w:bookmarkEnd w:id="40"/>
+      <w:bookmarkEnd w:id="38"/>
     </w:p>
     <w:p>
       <w:pPr>
@@ -13495,7 +13616,7 @@
         <w:pStyle w:val="Caption"/>
         <w:keepNext/>
       </w:pPr>
-      <w:bookmarkStart w:id="41" w:name="_Toc213149222"/>
+      <w:bookmarkStart w:id="39" w:name="_Toc213154511"/>
       <w:r>
         <w:t xml:space="preserve">Table </w:t>
       </w:r>
@@ -13557,7 +13678,7 @@
       <w:r>
         <w:t xml:space="preserve"> [2]</w:t>
       </w:r>
-      <w:bookmarkEnd w:id="41"/>
+      <w:bookmarkEnd w:id="39"/>
     </w:p>
     <w:tbl>
       <w:tblPr>
@@ -14300,13 +14421,13 @@
           <w:noProof/>
         </w:rPr>
         <w:drawing>
-          <wp:anchor distT="0" distB="0" distL="114300" distR="114300" simplePos="0" relativeHeight="251955200" behindDoc="0" locked="0" layoutInCell="1" allowOverlap="1" wp14:anchorId="11131D10" wp14:editId="584E8924">
+          <wp:anchor distT="0" distB="0" distL="114300" distR="114300" simplePos="0" relativeHeight="251955200" behindDoc="0" locked="0" layoutInCell="1" allowOverlap="1" wp14:anchorId="11131D10" wp14:editId="1DEBAF7A">
             <wp:simplePos x="0" y="0"/>
             <wp:positionH relativeFrom="margin">
               <wp:align>center</wp:align>
             </wp:positionH>
             <wp:positionV relativeFrom="paragraph">
-              <wp:posOffset>573405</wp:posOffset>
+              <wp:posOffset>885825</wp:posOffset>
             </wp:positionV>
             <wp:extent cx="6016625" cy="1727835"/>
             <wp:effectExtent l="19050" t="19050" r="22225" b="24765"/>
@@ -14323,7 +14444,7 @@
                     <pic:cNvPicPr/>
                   </pic:nvPicPr>
                   <pic:blipFill>
-                    <a:blip r:embed="rId36">
+                    <a:blip r:embed="rId37">
                       <a:extLst>
                         <a:ext uri="{28A0092B-C50C-407E-A947-70E740481C1C}">
                           <a14:useLocalDpi xmlns:a14="http://schemas.microsoft.com/office/drawing/2010/main" val="0"/>
@@ -14361,13 +14482,13 @@
         <mc:AlternateContent>
           <mc:Choice Requires="wps">
             <w:drawing>
-              <wp:anchor distT="0" distB="0" distL="114300" distR="114300" simplePos="0" relativeHeight="251956224" behindDoc="0" locked="0" layoutInCell="1" allowOverlap="1" wp14:anchorId="532254A9" wp14:editId="08F11C82">
+              <wp:anchor distT="0" distB="0" distL="114300" distR="114300" simplePos="0" relativeHeight="251956224" behindDoc="0" locked="0" layoutInCell="1" allowOverlap="1" wp14:anchorId="532254A9" wp14:editId="0CFE5CE4">
                 <wp:simplePos x="0" y="0"/>
                 <wp:positionH relativeFrom="column">
-                  <wp:posOffset>76200</wp:posOffset>
+                  <wp:posOffset>0</wp:posOffset>
                 </wp:positionH>
                 <wp:positionV relativeFrom="paragraph">
-                  <wp:posOffset>2358118</wp:posOffset>
+                  <wp:posOffset>549737</wp:posOffset>
                 </wp:positionV>
                 <wp:extent cx="6149975" cy="336550"/>
                 <wp:effectExtent l="0" t="0" r="3175" b="6350"/>
@@ -14404,7 +14525,7 @@
                                 <w:szCs w:val="24"/>
                               </w:rPr>
                             </w:pPr>
-                            <w:bookmarkStart w:id="42" w:name="_Toc213149223"/>
+                            <w:bookmarkStart w:id="40" w:name="_Toc213154512"/>
                             <w:r>
                               <w:t xml:space="preserve">Table </w:t>
                             </w:r>
@@ -14449,7 +14570,7 @@
                             <w:r>
                               <w:t xml:space="preserve"> Packets (24-byte payload, CR 4/5, Sub-band g1) [1], [2]</w:t>
                             </w:r>
-                            <w:bookmarkEnd w:id="42"/>
+                            <w:bookmarkEnd w:id="40"/>
                           </w:p>
                         </w:txbxContent>
                       </wps:txbx>
@@ -14473,7 +14594,7 @@
           </mc:Choice>
           <mc:Fallback>
             <w:pict>
-              <v:shape w14:anchorId="532254A9" id="Text Box 18" o:spid="_x0000_s1033" type="#_x0000_t202" style="position:absolute;left:0;text-align:left;margin-left:6pt;margin-top:185.7pt;width:484.25pt;height:26.5pt;z-index:251956224;visibility:visible;mso-wrap-style:square;mso-width-percent:0;mso-height-percent:0;mso-wrap-distance-left:9pt;mso-wrap-distance-top:0;mso-wrap-distance-right:9pt;mso-wrap-distance-bottom:0;mso-position-horizontal:absolute;mso-position-horizontal-relative:text;mso-position-vertical:absolute;mso-position-vertical-relative:text;mso-width-percent:0;mso-height-percent:0;mso-width-relative:margin;mso-height-relative:margin;v-text-anchor:top" o:gfxdata="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" stroked="f">
+              <v:shape w14:anchorId="532254A9" id="Text Box 18" o:spid="_x0000_s1033" type="#_x0000_t202" style="position:absolute;left:0;text-align:left;margin-left:0;margin-top:43.3pt;width:484.25pt;height:26.5pt;z-index:251956224;visibility:visible;mso-wrap-style:square;mso-width-percent:0;mso-height-percent:0;mso-wrap-distance-left:9pt;mso-wrap-distance-top:0;mso-wrap-distance-right:9pt;mso-wrap-distance-bottom:0;mso-position-horizontal:absolute;mso-position-horizontal-relative:text;mso-position-vertical:absolute;mso-position-vertical-relative:text;mso-width-percent:0;mso-height-percent:0;mso-width-relative:margin;mso-height-relative:margin;v-text-anchor:top" o:gfxdata="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" stroked="f">
                 <v:textbox inset="0,0,0,0">
                   <w:txbxContent>
                     <w:p>
@@ -14485,7 +14606,7 @@
                           <w:szCs w:val="24"/>
                         </w:rPr>
                       </w:pPr>
-                      <w:bookmarkStart w:id="43" w:name="_Toc213149223"/>
+                      <w:bookmarkStart w:id="41" w:name="_Toc213154512"/>
                       <w:r>
                         <w:t xml:space="preserve">Table </w:t>
                       </w:r>
@@ -14530,7 +14651,7 @@
                       <w:r>
                         <w:t xml:space="preserve"> Packets (24-byte payload, CR 4/5, Sub-band g1) [1], [2]</w:t>
                       </w:r>
-                      <w:bookmarkEnd w:id="43"/>
+                      <w:bookmarkEnd w:id="41"/>
                     </w:p>
                   </w:txbxContent>
                 </v:textbox>
@@ -14652,7 +14773,7 @@
                     <pic:cNvPicPr/>
                   </pic:nvPicPr>
                   <pic:blipFill>
-                    <a:blip r:embed="rId37">
+                    <a:blip r:embed="rId38">
                       <a:extLst>
                         <a:ext uri="{28A0092B-C50C-407E-A947-70E740481C1C}">
                           <a14:useLocalDpi xmlns:a14="http://schemas.microsoft.com/office/drawing/2010/main" val="0"/>
@@ -14734,7 +14855,7 @@
                                 <w:szCs w:val="24"/>
                               </w:rPr>
                             </w:pPr>
-                            <w:bookmarkStart w:id="44" w:name="_Toc213149224"/>
+                            <w:bookmarkStart w:id="42" w:name="_Toc213154513"/>
                             <w:r>
                               <w:t xml:space="preserve">Table </w:t>
                             </w:r>
@@ -14788,7 +14909,7 @@
                             <w:r>
                               <w:t>[2]</w:t>
                             </w:r>
-                            <w:bookmarkEnd w:id="44"/>
+                            <w:bookmarkEnd w:id="42"/>
                           </w:p>
                         </w:txbxContent>
                       </wps:txbx>
@@ -14822,7 +14943,7 @@
                           <w:szCs w:val="24"/>
                         </w:rPr>
                       </w:pPr>
-                      <w:bookmarkStart w:id="45" w:name="_Toc213149224"/>
+                      <w:bookmarkStart w:id="43" w:name="_Toc213154513"/>
                       <w:r>
                         <w:t xml:space="preserve">Table </w:t>
                       </w:r>
@@ -14876,7 +14997,7 @@
                       <w:r>
                         <w:t>[2]</w:t>
                       </w:r>
-                      <w:bookmarkEnd w:id="45"/>
+                      <w:bookmarkEnd w:id="43"/>
                     </w:p>
                   </w:txbxContent>
                 </v:textbox>
@@ -14942,7 +15063,7 @@
                                 <w:szCs w:val="24"/>
                               </w:rPr>
                             </w:pPr>
-                            <w:bookmarkStart w:id="46" w:name="_Toc213149215"/>
+                            <w:bookmarkStart w:id="44" w:name="_Toc213154504"/>
                             <w:r>
                               <w:t xml:space="preserve">Figure </w:t>
                             </w:r>
@@ -14970,7 +15091,7 @@
                             <w:r>
                               <w:t>Effect of Spreading Factor and Reporting Period on Collision Probability for 331 Nodes [1]</w:t>
                             </w:r>
-                            <w:bookmarkEnd w:id="46"/>
+                            <w:bookmarkEnd w:id="44"/>
                           </w:p>
                         </w:txbxContent>
                       </wps:txbx>
@@ -15004,7 +15125,7 @@
                           <w:szCs w:val="24"/>
                         </w:rPr>
                       </w:pPr>
-                      <w:bookmarkStart w:id="47" w:name="_Toc213149215"/>
+                      <w:bookmarkStart w:id="45" w:name="_Toc213154504"/>
                       <w:r>
                         <w:t xml:space="preserve">Figure </w:t>
                       </w:r>
@@ -15032,7 +15153,7 @@
                       <w:r>
                         <w:t>Effect of Spreading Factor and Reporting Period on Collision Probability for 331 Nodes [1]</w:t>
                       </w:r>
-                      <w:bookmarkEnd w:id="47"/>
+                      <w:bookmarkEnd w:id="45"/>
                     </w:p>
                   </w:txbxContent>
                 </v:textbox>
@@ -15070,7 +15191,7 @@
                     <pic:cNvPicPr/>
                   </pic:nvPicPr>
                   <pic:blipFill>
-                    <a:blip r:embed="rId38">
+                    <a:blip r:embed="rId39">
                       <a:extLst>
                         <a:ext uri="{28A0092B-C50C-407E-A947-70E740481C1C}">
                           <a14:useLocalDpi xmlns:a14="http://schemas.microsoft.com/office/drawing/2010/main" val="0"/>
@@ -15160,20 +15281,184 @@
       <w:pPr>
         <w:pStyle w:val="Heading2"/>
       </w:pPr>
-      <w:bookmarkStart w:id="48" w:name="_Toc213149184"/>
+      <w:bookmarkStart w:id="46" w:name="_Toc213154472"/>
       <w:r>
         <w:rPr>
           <w:noProof/>
         </w:rPr>
         <w:lastRenderedPageBreak/>
+        <mc:AlternateContent>
+          <mc:Choice Requires="wps">
+            <w:drawing>
+              <wp:anchor distT="0" distB="0" distL="114300" distR="114300" simplePos="0" relativeHeight="251970560" behindDoc="0" locked="0" layoutInCell="1" allowOverlap="1" wp14:anchorId="672E5808" wp14:editId="66FD3279">
+                <wp:simplePos x="0" y="0"/>
+                <wp:positionH relativeFrom="column">
+                  <wp:posOffset>609311</wp:posOffset>
+                </wp:positionH>
+                <wp:positionV relativeFrom="paragraph">
+                  <wp:posOffset>4788362</wp:posOffset>
+                </wp:positionV>
+                <wp:extent cx="4527550" cy="635"/>
+                <wp:effectExtent l="0" t="0" r="0" b="0"/>
+                <wp:wrapTopAndBottom/>
+                <wp:docPr id="194" name="Text Box 194"/>
+                <wp:cNvGraphicFramePr/>
+                <a:graphic xmlns:a="http://schemas.openxmlformats.org/drawingml/2006/main">
+                  <a:graphicData uri="http://schemas.microsoft.com/office/word/2010/wordprocessingShape">
+                    <wps:wsp>
+                      <wps:cNvSpPr txBox="1"/>
+                      <wps:spPr>
+                        <a:xfrm>
+                          <a:off x="0" y="0"/>
+                          <a:ext cx="4527550" cy="635"/>
+                        </a:xfrm>
+                        <a:prstGeom prst="rect">
+                          <a:avLst/>
+                        </a:prstGeom>
+                        <a:solidFill>
+                          <a:prstClr val="white"/>
+                        </a:solidFill>
+                        <a:ln>
+                          <a:noFill/>
+                        </a:ln>
+                      </wps:spPr>
+                      <wps:txbx>
+                        <w:txbxContent>
+                          <w:p>
+                            <w:pPr>
+                              <w:pStyle w:val="Caption"/>
+                              <w:rPr>
+                                <w:b/>
+                                <w:bCs/>
+                                <w:noProof/>
+                                <w:color w:val="C00000"/>
+                              </w:rPr>
+                            </w:pPr>
+                            <w:bookmarkStart w:id="47" w:name="_Toc213154505"/>
+                            <w:r>
+                              <w:t xml:space="preserve">Figure </w:t>
+                            </w:r>
+                            <w:r>
+                              <w:fldChar w:fldCharType="begin"/>
+                            </w:r>
+                            <w:r>
+                              <w:instrText xml:space="preserve"> SEQ Figure \* ARABIC </w:instrText>
+                            </w:r>
+                            <w:r>
+                              <w:fldChar w:fldCharType="separate"/>
+                            </w:r>
+                            <w:r>
+                              <w:rPr>
+                                <w:noProof/>
+                              </w:rPr>
+                              <w:t>9</w:t>
+                            </w:r>
+                            <w:r>
+                              <w:fldChar w:fldCharType="end"/>
+                            </w:r>
+                            <w:r>
+                              <w:t xml:space="preserve"> </w:t>
+                            </w:r>
+                            <w:r>
+                              <w:t xml:space="preserve">Packet reception by the IoT server (1–14 October </w:t>
+                            </w:r>
+                            <w:proofErr w:type="gramStart"/>
+                            <w:r>
+                              <w:t>2017)[</w:t>
+                            </w:r>
+                            <w:proofErr w:type="gramEnd"/>
+                            <w:r>
+                              <w:t>1]</w:t>
+                            </w:r>
+                            <w:bookmarkEnd w:id="47"/>
+                          </w:p>
+                        </w:txbxContent>
+                      </wps:txbx>
+                      <wps:bodyPr rot="0" spcFirstLastPara="0" vertOverflow="overflow" horzOverflow="overflow" vert="horz" wrap="square" lIns="0" tIns="0" rIns="0" bIns="0" numCol="1" spcCol="0" rtlCol="0" fromWordArt="0" anchor="t" anchorCtr="0" forceAA="0" compatLnSpc="1">
+                        <a:prstTxWarp prst="textNoShape">
+                          <a:avLst/>
+                        </a:prstTxWarp>
+                        <a:spAutoFit/>
+                      </wps:bodyPr>
+                    </wps:wsp>
+                  </a:graphicData>
+                </a:graphic>
+              </wp:anchor>
+            </w:drawing>
+          </mc:Choice>
+          <mc:Fallback>
+            <w:pict>
+              <v:shape w14:anchorId="672E5808" id="Text Box 194" o:spid="_x0000_s1036" type="#_x0000_t202" style="position:absolute;left:0;text-align:left;margin-left:48pt;margin-top:377.05pt;width:356.5pt;height:.05pt;z-index:251970560;visibility:visible;mso-wrap-style:square;mso-wrap-distance-left:9pt;mso-wrap-distance-top:0;mso-wrap-distance-right:9pt;mso-wrap-distance-bottom:0;mso-position-horizontal:absolute;mso-position-horizontal-relative:text;mso-position-vertical:absolute;mso-position-vertical-relative:text;v-text-anchor:top" o:gfxdata="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" stroked="f">
+                <v:textbox style="mso-fit-shape-to-text:t" inset="0,0,0,0">
+                  <w:txbxContent>
+                    <w:p>
+                      <w:pPr>
+                        <w:pStyle w:val="Caption"/>
+                        <w:rPr>
+                          <w:b/>
+                          <w:bCs/>
+                          <w:noProof/>
+                          <w:color w:val="C00000"/>
+                        </w:rPr>
+                      </w:pPr>
+                      <w:bookmarkStart w:id="48" w:name="_Toc213154505"/>
+                      <w:r>
+                        <w:t xml:space="preserve">Figure </w:t>
+                      </w:r>
+                      <w:r>
+                        <w:fldChar w:fldCharType="begin"/>
+                      </w:r>
+                      <w:r>
+                        <w:instrText xml:space="preserve"> SEQ Figure \* ARABIC </w:instrText>
+                      </w:r>
+                      <w:r>
+                        <w:fldChar w:fldCharType="separate"/>
+                      </w:r>
+                      <w:r>
+                        <w:rPr>
+                          <w:noProof/>
+                        </w:rPr>
+                        <w:t>9</w:t>
+                      </w:r>
+                      <w:r>
+                        <w:fldChar w:fldCharType="end"/>
+                      </w:r>
+                      <w:r>
+                        <w:t xml:space="preserve"> </w:t>
+                      </w:r>
+                      <w:r>
+                        <w:t xml:space="preserve">Packet reception by the IoT server (1–14 October </w:t>
+                      </w:r>
+                      <w:proofErr w:type="gramStart"/>
+                      <w:r>
+                        <w:t>2017)[</w:t>
+                      </w:r>
+                      <w:proofErr w:type="gramEnd"/>
+                      <w:r>
+                        <w:t>1]</w:t>
+                      </w:r>
+                      <w:bookmarkEnd w:id="48"/>
+                    </w:p>
+                  </w:txbxContent>
+                </v:textbox>
+                <w10:wrap type="topAndBottom"/>
+              </v:shape>
+            </w:pict>
+          </mc:Fallback>
+        </mc:AlternateContent>
+      </w:r>
+      <w:r>
+        <w:rPr>
+          <w:noProof/>
+        </w:rPr>
         <w:drawing>
-          <wp:anchor distT="0" distB="0" distL="114300" distR="114300" simplePos="0" relativeHeight="251940864" behindDoc="0" locked="0" layoutInCell="1" allowOverlap="1" wp14:anchorId="045084BE" wp14:editId="28FFEA03">
+          <wp:anchor distT="0" distB="0" distL="114300" distR="114300" simplePos="0" relativeHeight="251940864" behindDoc="0" locked="0" layoutInCell="1" allowOverlap="1" wp14:anchorId="045084BE" wp14:editId="42C060FD">
             <wp:simplePos x="0" y="0"/>
             <wp:positionH relativeFrom="margin">
               <wp:align>center</wp:align>
             </wp:positionH>
             <wp:positionV relativeFrom="paragraph">
-              <wp:posOffset>2242820</wp:posOffset>
+              <wp:posOffset>19455</wp:posOffset>
             </wp:positionV>
             <wp:extent cx="5498465" cy="2489200"/>
             <wp:effectExtent l="19050" t="19050" r="26035" b="25400"/>
@@ -15190,7 +15475,7 @@
                     <pic:cNvPicPr/>
                   </pic:nvPicPr>
                   <pic:blipFill>
-                    <a:blip r:embed="rId39">
+                    <a:blip r:embed="rId40">
                       <a:extLst>
                         <a:ext uri="{28A0092B-C50C-407E-A947-70E740481C1C}">
                           <a14:useLocalDpi xmlns:a14="http://schemas.microsoft.com/office/drawing/2010/main" val="0"/>
@@ -15234,13 +15519,13 @@
         <mc:AlternateContent>
           <mc:Choice Requires="wps">
             <w:drawing>
-              <wp:anchor distT="0" distB="0" distL="114300" distR="114300" simplePos="0" relativeHeight="251972608" behindDoc="0" locked="0" layoutInCell="1" allowOverlap="1" wp14:anchorId="1C961DC5" wp14:editId="3116DC72">
+              <wp:anchor distT="0" distB="0" distL="114300" distR="114300" simplePos="0" relativeHeight="251972608" behindDoc="0" locked="0" layoutInCell="1" allowOverlap="1" wp14:anchorId="1C961DC5" wp14:editId="2E152382">
                 <wp:simplePos x="0" y="0"/>
                 <wp:positionH relativeFrom="column">
-                  <wp:posOffset>255905</wp:posOffset>
+                  <wp:posOffset>408305</wp:posOffset>
                 </wp:positionH>
                 <wp:positionV relativeFrom="paragraph">
-                  <wp:posOffset>4789344</wp:posOffset>
+                  <wp:posOffset>2571750</wp:posOffset>
                 </wp:positionV>
                 <wp:extent cx="5498465" cy="635"/>
                 <wp:effectExtent l="0" t="0" r="0" b="0"/>
@@ -15278,7 +15563,7 @@
                                 <w:color w:val="C00000"/>
                               </w:rPr>
                             </w:pPr>
-                            <w:bookmarkStart w:id="49" w:name="_Toc213149216"/>
+                            <w:bookmarkStart w:id="49" w:name="_Toc213154506"/>
                             <w:r>
                               <w:t xml:space="preserve">Figure </w:t>
                             </w:r>
@@ -15324,7 +15609,7 @@
           </mc:Choice>
           <mc:Fallback>
             <w:pict>
-              <v:shape w14:anchorId="1C961DC5" id="Text Box 195" o:spid="_x0000_s1036" type="#_x0000_t202" style="position:absolute;left:0;text-align:left;margin-left:20.15pt;margin-top:377.1pt;width:432.95pt;height:.05pt;z-index:251972608;visibility:visible;mso-wrap-style:square;mso-wrap-distance-left:9pt;mso-wrap-distance-top:0;mso-wrap-distance-right:9pt;mso-wrap-distance-bottom:0;mso-position-horizontal:absolute;mso-position-horizontal-relative:text;mso-position-vertical:absolute;mso-position-vertical-relative:text;v-text-anchor:top" o:gfxdata="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" stroked="f">
+              <v:shape w14:anchorId="1C961DC5" id="Text Box 195" o:spid="_x0000_s1037" type="#_x0000_t202" style="position:absolute;left:0;text-align:left;margin-left:32.15pt;margin-top:202.5pt;width:432.95pt;height:.05pt;z-index:251972608;visibility:visible;mso-wrap-style:square;mso-wrap-distance-left:9pt;mso-wrap-distance-top:0;mso-wrap-distance-right:9pt;mso-wrap-distance-bottom:0;mso-position-horizontal:absolute;mso-position-horizontal-relative:text;mso-position-vertical:absolute;mso-position-vertical-relative:text;v-text-anchor:top" o:gfxdata="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" stroked="f">
                 <v:textbox style="mso-fit-shape-to-text:t" inset="0,0,0,0">
                   <w:txbxContent>
                     <w:p>
@@ -15337,7 +15622,7 @@
                           <w:color w:val="C00000"/>
                         </w:rPr>
                       </w:pPr>
-                      <w:bookmarkStart w:id="50" w:name="_Toc213149216"/>
+                      <w:bookmarkStart w:id="50" w:name="_Toc213154506"/>
                       <w:r>
                         <w:t xml:space="preserve">Figure </w:t>
                       </w:r>
@@ -15379,178 +15664,14 @@
         <w:rPr>
           <w:noProof/>
         </w:rPr>
-        <mc:AlternateContent>
-          <mc:Choice Requires="wps">
-            <w:drawing>
-              <wp:anchor distT="0" distB="0" distL="114300" distR="114300" simplePos="0" relativeHeight="251970560" behindDoc="0" locked="0" layoutInCell="1" allowOverlap="1" wp14:anchorId="672E5808" wp14:editId="0F223042">
-                <wp:simplePos x="0" y="0"/>
-                <wp:positionH relativeFrom="column">
-                  <wp:posOffset>727422</wp:posOffset>
-                </wp:positionH>
-                <wp:positionV relativeFrom="paragraph">
-                  <wp:posOffset>2024553</wp:posOffset>
-                </wp:positionV>
-                <wp:extent cx="4527550" cy="635"/>
-                <wp:effectExtent l="0" t="0" r="0" b="0"/>
-                <wp:wrapTopAndBottom/>
-                <wp:docPr id="194" name="Text Box 194"/>
-                <wp:cNvGraphicFramePr/>
-                <a:graphic xmlns:a="http://schemas.openxmlformats.org/drawingml/2006/main">
-                  <a:graphicData uri="http://schemas.microsoft.com/office/word/2010/wordprocessingShape">
-                    <wps:wsp>
-                      <wps:cNvSpPr txBox="1"/>
-                      <wps:spPr>
-                        <a:xfrm>
-                          <a:off x="0" y="0"/>
-                          <a:ext cx="4527550" cy="635"/>
-                        </a:xfrm>
-                        <a:prstGeom prst="rect">
-                          <a:avLst/>
-                        </a:prstGeom>
-                        <a:solidFill>
-                          <a:prstClr val="white"/>
-                        </a:solidFill>
-                        <a:ln>
-                          <a:noFill/>
-                        </a:ln>
-                      </wps:spPr>
-                      <wps:txbx>
-                        <w:txbxContent>
-                          <w:p>
-                            <w:pPr>
-                              <w:pStyle w:val="Caption"/>
-                              <w:rPr>
-                                <w:b/>
-                                <w:bCs/>
-                                <w:noProof/>
-                                <w:color w:val="C00000"/>
-                              </w:rPr>
-                            </w:pPr>
-                            <w:bookmarkStart w:id="51" w:name="_Toc213149217"/>
-                            <w:r>
-                              <w:t xml:space="preserve">Figure </w:t>
-                            </w:r>
-                            <w:r>
-                              <w:fldChar w:fldCharType="begin"/>
-                            </w:r>
-                            <w:r>
-                              <w:instrText xml:space="preserve"> SEQ Figure \* ARABIC </w:instrText>
-                            </w:r>
-                            <w:r>
-                              <w:fldChar w:fldCharType="separate"/>
-                            </w:r>
-                            <w:r>
-                              <w:rPr>
-                                <w:noProof/>
-                              </w:rPr>
-                              <w:t>9</w:t>
-                            </w:r>
-                            <w:r>
-                              <w:fldChar w:fldCharType="end"/>
-                            </w:r>
-                            <w:r>
-                              <w:t xml:space="preserve"> </w:t>
-                            </w:r>
-                            <w:r>
-                              <w:t xml:space="preserve">Packet reception by the IoT server (1–14 October </w:t>
-                            </w:r>
-                            <w:proofErr w:type="gramStart"/>
-                            <w:r>
-                              <w:t>2017)[</w:t>
-                            </w:r>
-                            <w:proofErr w:type="gramEnd"/>
-                            <w:r>
-                              <w:t>1]</w:t>
-                            </w:r>
-                            <w:bookmarkEnd w:id="51"/>
-                          </w:p>
-                        </w:txbxContent>
-                      </wps:txbx>
-                      <wps:bodyPr rot="0" spcFirstLastPara="0" vertOverflow="overflow" horzOverflow="overflow" vert="horz" wrap="square" lIns="0" tIns="0" rIns="0" bIns="0" numCol="1" spcCol="0" rtlCol="0" fromWordArt="0" anchor="t" anchorCtr="0" forceAA="0" compatLnSpc="1">
-                        <a:prstTxWarp prst="textNoShape">
-                          <a:avLst/>
-                        </a:prstTxWarp>
-                        <a:spAutoFit/>
-                      </wps:bodyPr>
-                    </wps:wsp>
-                  </a:graphicData>
-                </a:graphic>
-              </wp:anchor>
-            </w:drawing>
-          </mc:Choice>
-          <mc:Fallback>
-            <w:pict>
-              <v:shape w14:anchorId="672E5808" id="Text Box 194" o:spid="_x0000_s1037" type="#_x0000_t202" style="position:absolute;left:0;text-align:left;margin-left:57.3pt;margin-top:159.4pt;width:356.5pt;height:.05pt;z-index:251970560;visibility:visible;mso-wrap-style:square;mso-wrap-distance-left:9pt;mso-wrap-distance-top:0;mso-wrap-distance-right:9pt;mso-wrap-distance-bottom:0;mso-position-horizontal:absolute;mso-position-horizontal-relative:text;mso-position-vertical:absolute;mso-position-vertical-relative:text;v-text-anchor:top" o:gfxdata="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" stroked="f">
-                <v:textbox style="mso-fit-shape-to-text:t" inset="0,0,0,0">
-                  <w:txbxContent>
-                    <w:p>
-                      <w:pPr>
-                        <w:pStyle w:val="Caption"/>
-                        <w:rPr>
-                          <w:b/>
-                          <w:bCs/>
-                          <w:noProof/>
-                          <w:color w:val="C00000"/>
-                        </w:rPr>
-                      </w:pPr>
-                      <w:bookmarkStart w:id="52" w:name="_Toc213149217"/>
-                      <w:r>
-                        <w:t xml:space="preserve">Figure </w:t>
-                      </w:r>
-                      <w:r>
-                        <w:fldChar w:fldCharType="begin"/>
-                      </w:r>
-                      <w:r>
-                        <w:instrText xml:space="preserve"> SEQ Figure \* ARABIC </w:instrText>
-                      </w:r>
-                      <w:r>
-                        <w:fldChar w:fldCharType="separate"/>
-                      </w:r>
-                      <w:r>
-                        <w:rPr>
-                          <w:noProof/>
-                        </w:rPr>
-                        <w:t>9</w:t>
-                      </w:r>
-                      <w:r>
-                        <w:fldChar w:fldCharType="end"/>
-                      </w:r>
-                      <w:r>
-                        <w:t xml:space="preserve"> </w:t>
-                      </w:r>
-                      <w:r>
-                        <w:t xml:space="preserve">Packet reception by the IoT server (1–14 October </w:t>
-                      </w:r>
-                      <w:proofErr w:type="gramStart"/>
-                      <w:r>
-                        <w:t>2017)[</w:t>
-                      </w:r>
-                      <w:proofErr w:type="gramEnd"/>
-                      <w:r>
-                        <w:t>1]</w:t>
-                      </w:r>
-                      <w:bookmarkEnd w:id="52"/>
-                    </w:p>
-                  </w:txbxContent>
-                </v:textbox>
-                <w10:wrap type="topAndBottom"/>
-              </v:shape>
-            </w:pict>
-          </mc:Fallback>
-        </mc:AlternateContent>
-      </w:r>
-      <w:r>
-        <w:rPr>
-          <w:noProof/>
-        </w:rPr>
         <w:drawing>
-          <wp:anchor distT="0" distB="0" distL="114300" distR="114300" simplePos="0" relativeHeight="251958272" behindDoc="0" locked="0" layoutInCell="1" allowOverlap="1" wp14:anchorId="3B96CD23" wp14:editId="5EC43A5D">
+          <wp:anchor distT="0" distB="0" distL="114300" distR="114300" simplePos="0" relativeHeight="251958272" behindDoc="0" locked="0" layoutInCell="1" allowOverlap="1" wp14:anchorId="3B96CD23" wp14:editId="6955B1D5">
             <wp:simplePos x="0" y="0"/>
             <wp:positionH relativeFrom="margin">
               <wp:align>center</wp:align>
             </wp:positionH>
             <wp:positionV relativeFrom="paragraph">
-              <wp:posOffset>19627</wp:posOffset>
+              <wp:posOffset>2785052</wp:posOffset>
             </wp:positionV>
             <wp:extent cx="4527550" cy="1949450"/>
             <wp:effectExtent l="19050" t="19050" r="25400" b="12700"/>
@@ -15567,7 +15688,7 @@
                     <pic:cNvPicPr/>
                   </pic:nvPicPr>
                   <pic:blipFill>
-                    <a:blip r:embed="rId40">
+                    <a:blip r:embed="rId41">
                       <a:extLst>
                         <a:ext uri="{28A0092B-C50C-407E-A947-70E740481C1C}">
                           <a14:useLocalDpi xmlns:a14="http://schemas.microsoft.com/office/drawing/2010/main" val="0"/>
@@ -15607,7 +15728,7 @@
       <w:r>
         <w:t>Software Components</w:t>
       </w:r>
-      <w:bookmarkEnd w:id="48"/>
+      <w:bookmarkEnd w:id="46"/>
     </w:p>
     <w:p>
       <w:pPr>
@@ -15691,7 +15812,7 @@
         <w:pStyle w:val="Caption"/>
         <w:keepNext/>
       </w:pPr>
-      <w:bookmarkStart w:id="53" w:name="_Toc213149225"/>
+      <w:bookmarkStart w:id="51" w:name="_Toc213154514"/>
       <w:r>
         <w:t xml:space="preserve">Table </w:t>
       </w:r>
@@ -15748,7 +15869,7 @@
       <w:r>
         <w:t>[2]</w:t>
       </w:r>
-      <w:bookmarkEnd w:id="53"/>
+      <w:bookmarkEnd w:id="51"/>
     </w:p>
     <w:tbl>
       <w:tblPr>
@@ -16396,11 +16517,11 @@
       <w:pPr>
         <w:pStyle w:val="Heading2"/>
       </w:pPr>
-      <w:bookmarkStart w:id="54" w:name="_Toc213149185"/>
+      <w:bookmarkStart w:id="52" w:name="_Toc213154473"/>
       <w:r>
         <w:t>Internet Connectivity</w:t>
       </w:r>
-      <w:bookmarkEnd w:id="54"/>
+      <w:bookmarkEnd w:id="52"/>
     </w:p>
     <w:p>
       <w:pPr>
@@ -16563,11 +16684,11 @@
       <w:pPr>
         <w:pStyle w:val="Heading2"/>
       </w:pPr>
-      <w:bookmarkStart w:id="55" w:name="_Toc213149186"/>
+      <w:bookmarkStart w:id="53" w:name="_Toc213154474"/>
       <w:r>
         <w:t>LOCAL DATA PROCESSING AND STORAGE</w:t>
       </w:r>
-      <w:bookmarkEnd w:id="55"/>
+      <w:bookmarkEnd w:id="53"/>
     </w:p>
     <w:p>
       <w:pPr>
@@ -16758,7 +16879,7 @@
       <w:pPr>
         <w:pStyle w:val="Heading2"/>
       </w:pPr>
-      <w:bookmarkStart w:id="56" w:name="_Toc213149187"/>
+      <w:bookmarkStart w:id="54" w:name="_Toc213154475"/>
       <w:r>
         <w:lastRenderedPageBreak/>
         <w:t xml:space="preserve">Location of IoT Application </w:t>
@@ -16766,7 +16887,7 @@
       <w:r>
         <w:t>Software</w:t>
       </w:r>
-      <w:bookmarkEnd w:id="56"/>
+      <w:bookmarkEnd w:id="54"/>
     </w:p>
     <w:p>
       <w:pPr>
@@ -16799,7 +16920,7 @@
         <w:pStyle w:val="Caption"/>
         <w:keepNext/>
       </w:pPr>
-      <w:bookmarkStart w:id="57" w:name="_Toc213149226"/>
+      <w:bookmarkStart w:id="55" w:name="_Toc213154515"/>
       <w:r>
         <w:t xml:space="preserve">Table </w:t>
       </w:r>
@@ -16850,7 +16971,7 @@
       <w:r>
         <w:t>1]</w:t>
       </w:r>
-      <w:bookmarkEnd w:id="57"/>
+      <w:bookmarkEnd w:id="55"/>
     </w:p>
     <w:tbl>
       <w:tblPr>
@@ -17771,11 +17892,11 @@
       <w:pPr>
         <w:pStyle w:val="Heading2"/>
       </w:pPr>
-      <w:bookmarkStart w:id="58" w:name="_Toc213149188"/>
+      <w:bookmarkStart w:id="56" w:name="_Toc213154476"/>
       <w:r>
         <w:t>Man–Machine Interface (MMI)</w:t>
       </w:r>
-      <w:bookmarkEnd w:id="58"/>
+      <w:bookmarkEnd w:id="56"/>
     </w:p>
     <w:p>
       <w:pPr>
@@ -17848,11 +17969,11 @@
           <w:rFonts w:eastAsia="Times New Roman"/>
         </w:rPr>
       </w:pPr>
-      <w:bookmarkStart w:id="59" w:name="_Toc213149189"/>
+      <w:bookmarkStart w:id="57" w:name="_Toc213154477"/>
       <w:r>
         <w:t>Details of Wireless Communication Protocol/Standard Used for Node-to-Gateway Communication</w:t>
       </w:r>
-      <w:bookmarkEnd w:id="59"/>
+      <w:bookmarkEnd w:id="57"/>
     </w:p>
     <w:p>
       <w:pPr>
@@ -18071,7 +18192,7 @@
         <w:pStyle w:val="Caption"/>
         <w:keepNext/>
       </w:pPr>
-      <w:bookmarkStart w:id="60" w:name="_Toc213149227"/>
+      <w:bookmarkStart w:id="58" w:name="_Toc213154516"/>
       <w:r>
         <w:t xml:space="preserve">Table </w:t>
       </w:r>
@@ -18130,7 +18251,7 @@
       <w:r>
         <w:t>[2]</w:t>
       </w:r>
-      <w:bookmarkEnd w:id="60"/>
+      <w:bookmarkEnd w:id="58"/>
     </w:p>
     <w:tbl>
       <w:tblPr>
@@ -19123,18 +19244,18 @@
           <w:rFonts w:eastAsia="Times New Roman"/>
         </w:rPr>
       </w:pPr>
-      <w:bookmarkStart w:id="61" w:name="_Toc213149190"/>
+      <w:bookmarkStart w:id="59" w:name="_Toc213154478"/>
       <w:r>
         <w:t>INTERNET CONNECTIVITY PROTOCOLS</w:t>
       </w:r>
-      <w:bookmarkEnd w:id="61"/>
+      <w:bookmarkEnd w:id="59"/>
     </w:p>
     <w:p>
       <w:pPr>
         <w:pStyle w:val="Caption"/>
         <w:keepNext/>
       </w:pPr>
-      <w:bookmarkStart w:id="62" w:name="_Toc213149228"/>
+      <w:bookmarkStart w:id="60" w:name="_Toc213154517"/>
       <w:r>
         <w:t xml:space="preserve">Table </w:t>
       </w:r>
@@ -19174,7 +19295,7 @@
       <w:r>
         <w:t>End-to-End Protocol Stack Summary (From Sensor Node to User Interface)</w:t>
       </w:r>
-      <w:bookmarkEnd w:id="62"/>
+      <w:bookmarkEnd w:id="60"/>
     </w:p>
     <w:tbl>
       <w:tblPr>
@@ -19998,7 +20119,6 @@
         <w:pStyle w:val="BodyText"/>
       </w:pPr>
       <w:r>
-        <w:lastRenderedPageBreak/>
         <w:t>As seen in</w:t>
       </w:r>
       <w:r>
@@ -20572,7 +20692,6 @@
       <w:pPr>
         <w:pStyle w:val="BodyText"/>
         <w:rPr>
-          <w:rFonts w:hint="cs"/>
           <w:rtl/>
           <w:lang w:bidi="ar-EG"/>
         </w:rPr>
@@ -20592,14 +20711,14 @@
           <w:rFonts w:eastAsia="Times New Roman"/>
         </w:rPr>
       </w:pPr>
-      <w:bookmarkStart w:id="63" w:name="_Toc213149191"/>
+      <w:bookmarkStart w:id="61" w:name="_Toc213154479"/>
       <w:r>
         <w:rPr>
           <w:rFonts w:eastAsia="Times New Roman"/>
         </w:rPr>
         <w:t>Routing Protocol Deployed</w:t>
       </w:r>
-      <w:bookmarkEnd w:id="63"/>
+      <w:bookmarkEnd w:id="61"/>
     </w:p>
     <w:p>
       <w:pPr>
@@ -20748,10 +20867,7 @@
         </w:numPr>
       </w:pPr>
       <w:r>
-        <w:t xml:space="preserve">This </w:t>
-      </w:r>
-      <w:r>
-        <w:t xml:space="preserve">step is eliminated because the Network Server (NS) is </w:t>
+        <w:t xml:space="preserve">This step is eliminated because the Network Server (NS) is </w:t>
       </w:r>
       <w:r>
         <w:rPr>
@@ -21008,11 +21124,11 @@
         <w:lastRenderedPageBreak/>
         <w:t xml:space="preserve"> </w:t>
       </w:r>
-      <w:bookmarkStart w:id="64" w:name="_Toc213149192"/>
+      <w:bookmarkStart w:id="62" w:name="_Toc213154480"/>
       <w:r>
         <w:t>IoT Architecture</w:t>
       </w:r>
-      <w:bookmarkEnd w:id="64"/>
+      <w:bookmarkEnd w:id="62"/>
     </w:p>
     <w:p>
       <w:pPr>
@@ -21025,15 +21141,15 @@
         <mc:AlternateContent>
           <mc:Choice Requires="wps">
             <w:drawing>
-              <wp:anchor distT="0" distB="0" distL="114300" distR="114300" simplePos="0" relativeHeight="251924480" behindDoc="0" locked="0" layoutInCell="1" allowOverlap="1" wp14:anchorId="0CF07BE7" wp14:editId="592E0FBD">
+              <wp:anchor distT="0" distB="0" distL="114300" distR="114300" simplePos="0" relativeHeight="251924480" behindDoc="0" locked="0" layoutInCell="1" allowOverlap="1" wp14:anchorId="0CF07BE7" wp14:editId="2F1AEAA3">
                 <wp:simplePos x="0" y="0"/>
                 <wp:positionH relativeFrom="column">
-                  <wp:posOffset>-114300</wp:posOffset>
+                  <wp:posOffset>373784</wp:posOffset>
                 </wp:positionH>
                 <wp:positionV relativeFrom="paragraph">
-                  <wp:posOffset>6662420</wp:posOffset>
+                  <wp:posOffset>6671887</wp:posOffset>
                 </wp:positionV>
-                <wp:extent cx="6344920" cy="386715"/>
+                <wp:extent cx="5396230" cy="560705"/>
                 <wp:effectExtent l="0" t="0" r="0" b="0"/>
                 <wp:wrapTopAndBottom/>
                 <wp:docPr id="7" name="Text Box 7"/>
@@ -21045,7 +21161,7 @@
                       <wps:spPr>
                         <a:xfrm>
                           <a:off x="0" y="0"/>
-                          <a:ext cx="6344920" cy="386715"/>
+                          <a:ext cx="5396230" cy="560705"/>
                         </a:xfrm>
                         <a:prstGeom prst="rect">
                           <a:avLst/>
@@ -21063,7 +21179,7 @@
                             <w:pPr>
                               <w:pStyle w:val="NormalWeb"/>
                             </w:pPr>
-                            <w:bookmarkStart w:id="65" w:name="_Toc213149218"/>
+                            <w:bookmarkStart w:id="63" w:name="_Toc213154507"/>
                             <w:r>
                               <w:t xml:space="preserve">Figure </w:t>
                             </w:r>
@@ -21124,7 +21240,7 @@
                             <w:r>
                               <w:t>)[3]</w:t>
                             </w:r>
-                            <w:bookmarkEnd w:id="65"/>
+                            <w:bookmarkEnd w:id="63"/>
                           </w:p>
                         </w:txbxContent>
                       </wps:txbx>
@@ -21148,14 +21264,14 @@
           </mc:Choice>
           <mc:Fallback>
             <w:pict>
-              <v:shape w14:anchorId="0CF07BE7" id="Text Box 7" o:spid="_x0000_s1038" type="#_x0000_t202" style="position:absolute;left:0;text-align:left;margin-left:-9pt;margin-top:524.6pt;width:499.6pt;height:30.45pt;z-index:251924480;visibility:visible;mso-wrap-style:square;mso-width-percent:0;mso-height-percent:0;mso-wrap-distance-left:9pt;mso-wrap-distance-top:0;mso-wrap-distance-right:9pt;mso-wrap-distance-bottom:0;mso-position-horizontal:absolute;mso-position-horizontal-relative:text;mso-position-vertical:absolute;mso-position-vertical-relative:text;mso-width-percent:0;mso-height-percent:0;mso-width-relative:margin;mso-height-relative:margin;v-text-anchor:top" o:gfxdata="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" stroked="f">
+              <v:shape w14:anchorId="0CF07BE7" id="Text Box 7" o:spid="_x0000_s1038" type="#_x0000_t202" style="position:absolute;left:0;text-align:left;margin-left:29.45pt;margin-top:525.35pt;width:424.9pt;height:44.15pt;z-index:251924480;visibility:visible;mso-wrap-style:square;mso-width-percent:0;mso-height-percent:0;mso-wrap-distance-left:9pt;mso-wrap-distance-top:0;mso-wrap-distance-right:9pt;mso-wrap-distance-bottom:0;mso-position-horizontal:absolute;mso-position-horizontal-relative:text;mso-position-vertical:absolute;mso-position-vertical-relative:text;mso-width-percent:0;mso-height-percent:0;mso-width-relative:margin;mso-height-relative:margin;v-text-anchor:top" o:gfxdata="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" stroked="f">
                 <v:textbox inset="0,0,0,0">
                   <w:txbxContent>
                     <w:p>
                       <w:pPr>
                         <w:pStyle w:val="NormalWeb"/>
                       </w:pPr>
-                      <w:bookmarkStart w:id="66" w:name="_Toc213149218"/>
+                      <w:bookmarkStart w:id="64" w:name="_Toc213154507"/>
                       <w:r>
                         <w:t xml:space="preserve">Figure </w:t>
                       </w:r>
@@ -21216,7 +21332,7 @@
                       <w:r>
                         <w:t>)[3]</w:t>
                       </w:r>
-                      <w:bookmarkEnd w:id="66"/>
+                      <w:bookmarkEnd w:id="64"/>
                     </w:p>
                   </w:txbxContent>
                 </v:textbox>
@@ -21254,7 +21370,7 @@
                     <pic:cNvPicPr/>
                   </pic:nvPicPr>
                   <pic:blipFill rotWithShape="1">
-                    <a:blip r:embed="rId41" cstate="print">
+                    <a:blip r:embed="rId42" cstate="print">
                       <a:extLst>
                         <a:ext uri="{28A0092B-C50C-407E-A947-70E740481C1C}">
                           <a14:useLocalDpi xmlns:a14="http://schemas.microsoft.com/office/drawing/2010/main" val="0"/>
@@ -21382,12 +21498,12 @@
       <w:pPr>
         <w:pStyle w:val="Heading2"/>
       </w:pPr>
-      <w:bookmarkStart w:id="67" w:name="_Toc213149193"/>
+      <w:bookmarkStart w:id="65" w:name="_Toc213154481"/>
       <w:r>
         <w:lastRenderedPageBreak/>
         <w:t>Layer 1: Perception Layer (Physical/Sensing Layer)</w:t>
       </w:r>
-      <w:bookmarkEnd w:id="67"/>
+      <w:bookmarkEnd w:id="65"/>
     </w:p>
     <w:p>
       <w:pPr>
@@ -21630,11 +21746,11 @@
       <w:pPr>
         <w:pStyle w:val="Heading2"/>
       </w:pPr>
-      <w:bookmarkStart w:id="68" w:name="_Toc213149194"/>
+      <w:bookmarkStart w:id="66" w:name="_Toc213154482"/>
       <w:r>
         <w:t>Layer 2: Network Layer (Communication/Transmission Layer)</w:t>
       </w:r>
-      <w:bookmarkEnd w:id="68"/>
+      <w:bookmarkEnd w:id="66"/>
     </w:p>
     <w:p>
       <w:pPr>
@@ -21971,11 +22087,11 @@
       <w:pPr>
         <w:pStyle w:val="Heading2"/>
       </w:pPr>
-      <w:bookmarkStart w:id="69" w:name="_Toc213149195"/>
+      <w:bookmarkStart w:id="67" w:name="_Toc213154483"/>
       <w:r>
         <w:t>Layer 3: Application Layer (Processing/Service Layer)</w:t>
       </w:r>
-      <w:bookmarkEnd w:id="69"/>
+      <w:bookmarkEnd w:id="67"/>
     </w:p>
     <w:p>
       <w:pPr>
@@ -22322,12 +22438,12 @@
       <w:pPr>
         <w:pStyle w:val="Heading2"/>
       </w:pPr>
-      <w:bookmarkStart w:id="70" w:name="_Toc213149196"/>
+      <w:bookmarkStart w:id="68" w:name="_Toc213154484"/>
       <w:r>
         <w:lastRenderedPageBreak/>
         <w:t>Architecture Characteristics</w:t>
       </w:r>
-      <w:bookmarkEnd w:id="70"/>
+      <w:bookmarkEnd w:id="68"/>
     </w:p>
     <w:p>
       <w:pPr>
@@ -22527,11 +22643,11 @@
       <w:pPr>
         <w:pStyle w:val="Heading1"/>
       </w:pPr>
-      <w:bookmarkStart w:id="71" w:name="_Toc213149197"/>
+      <w:bookmarkStart w:id="69" w:name="_Toc213154485"/>
       <w:r>
         <w:t>Power Requirements for the Transmitters &amp; Receivers of the IoT Nodes</w:t>
       </w:r>
-      <w:bookmarkEnd w:id="71"/>
+      <w:bookmarkEnd w:id="69"/>
     </w:p>
     <w:p>
       <w:pPr>
@@ -22635,11 +22751,11 @@
       <w:pPr>
         <w:pStyle w:val="Heading2"/>
       </w:pPr>
-      <w:bookmarkStart w:id="72" w:name="_Toc213149198"/>
+      <w:bookmarkStart w:id="70" w:name="_Toc213154486"/>
       <w:r>
         <w:t>Power Source</w:t>
       </w:r>
-      <w:bookmarkEnd w:id="72"/>
+      <w:bookmarkEnd w:id="70"/>
     </w:p>
     <w:p>
       <w:pPr>
@@ -22733,11 +22849,11 @@
       <w:pPr>
         <w:pStyle w:val="Heading2"/>
       </w:pPr>
-      <w:bookmarkStart w:id="73" w:name="_Toc213149199"/>
+      <w:bookmarkStart w:id="71" w:name="_Toc213154487"/>
       <w:r>
         <w:t>Power Consumption Characteristics</w:t>
       </w:r>
-      <w:bookmarkEnd w:id="73"/>
+      <w:bookmarkEnd w:id="71"/>
     </w:p>
     <w:p>
       <w:pPr>
@@ -22972,21 +23088,21 @@
       <w:pPr>
         <w:pStyle w:val="Heading1"/>
       </w:pPr>
-      <w:bookmarkStart w:id="74" w:name="_Toc213149200"/>
+      <w:bookmarkStart w:id="72" w:name="_Toc213154488"/>
       <w:r>
         <w:t>Maximum Distance Coverage in the IoT Application</w:t>
       </w:r>
-      <w:bookmarkEnd w:id="74"/>
+      <w:bookmarkEnd w:id="72"/>
     </w:p>
     <w:p>
       <w:pPr>
         <w:pStyle w:val="Heading2"/>
       </w:pPr>
-      <w:bookmarkStart w:id="75" w:name="_Toc213149201"/>
+      <w:bookmarkStart w:id="73" w:name="_Toc213154489"/>
       <w:r>
         <w:t>Measured Maximum Distance</w:t>
       </w:r>
-      <w:bookmarkEnd w:id="75"/>
+      <w:bookmarkEnd w:id="73"/>
     </w:p>
     <w:p>
       <w:pPr>
@@ -23092,11 +23208,11 @@
       <w:pPr>
         <w:pStyle w:val="Heading2"/>
       </w:pPr>
-      <w:bookmarkStart w:id="76" w:name="_Toc213149202"/>
+      <w:bookmarkStart w:id="74" w:name="_Toc213154490"/>
       <w:r>
         <w:t>Coverage Characteristics</w:t>
       </w:r>
-      <w:bookmarkEnd w:id="76"/>
+      <w:bookmarkEnd w:id="74"/>
     </w:p>
     <w:p>
       <w:pPr>
@@ -23190,11 +23306,11 @@
       <w:pPr>
         <w:pStyle w:val="Heading1"/>
       </w:pPr>
-      <w:bookmarkStart w:id="77" w:name="_Toc213149203"/>
+      <w:bookmarkStart w:id="75" w:name="_Toc213154491"/>
       <w:r>
         <w:t>Security Features/Capabilities</w:t>
       </w:r>
-      <w:bookmarkEnd w:id="77"/>
+      <w:bookmarkEnd w:id="75"/>
       <w:r>
         <w:t xml:space="preserve"> </w:t>
       </w:r>
@@ -23389,7 +23505,7 @@
         <w:pStyle w:val="Caption"/>
         <w:keepNext/>
       </w:pPr>
-      <w:bookmarkStart w:id="78" w:name="_Toc213149229"/>
+      <w:bookmarkStart w:id="76" w:name="_Toc213154518"/>
       <w:r>
         <w:t xml:space="preserve">Table </w:t>
       </w:r>
@@ -23448,7 +23564,7 @@
       <w:r>
         <w:t>1], [2]</w:t>
       </w:r>
-      <w:bookmarkEnd w:id="78"/>
+      <w:bookmarkEnd w:id="76"/>
     </w:p>
     <w:tbl>
       <w:tblPr>
@@ -24294,11 +24410,11 @@
       <w:pPr>
         <w:pStyle w:val="Heading1"/>
       </w:pPr>
-      <w:bookmarkStart w:id="79" w:name="_Toc213149204"/>
+      <w:bookmarkStart w:id="77" w:name="_Toc213154492"/>
       <w:r>
         <w:t>CONCLUSION</w:t>
       </w:r>
-      <w:bookmarkEnd w:id="79"/>
+      <w:bookmarkEnd w:id="77"/>
     </w:p>
     <w:p>
       <w:pPr>
@@ -24437,9 +24553,148 @@
     </w:p>
     <w:p>
       <w:pPr>
+        <w:pStyle w:val="Heading2"/>
+      </w:pPr>
+      <w:bookmarkStart w:id="78" w:name="_Toc213154493"/>
+      <w:r>
+        <w:t>Lessons Learned and Recommendations</w:t>
+      </w:r>
+      <w:bookmarkEnd w:id="78"/>
+    </w:p>
+    <w:p>
+      <w:pPr>
+        <w:pStyle w:val="BodyText"/>
+        <w:numPr>
+          <w:ilvl w:val="0"/>
+          <w:numId w:val="28"/>
+        </w:numPr>
+        <w:ind w:left="711"/>
+      </w:pPr>
+      <w:proofErr w:type="spellStart"/>
+      <w:r>
+        <w:t>LoRaWAN</w:t>
+      </w:r>
+      <w:proofErr w:type="spellEnd"/>
+      <w:r>
+        <w:t xml:space="preserve"> Reliability:</w:t>
+      </w:r>
+    </w:p>
+    <w:p>
+      <w:pPr>
+        <w:pStyle w:val="BodyText"/>
+      </w:pPr>
+      <w:r>
+        <w:t xml:space="preserve">The deployment proved that a </w:t>
+      </w:r>
+      <w:r>
+        <w:rPr>
+          <w:b/>
+          <w:bCs/>
+        </w:rPr>
+        <w:t xml:space="preserve">single-gateway </w:t>
+      </w:r>
+      <w:proofErr w:type="spellStart"/>
+      <w:r>
+        <w:t>LoRaWAN</w:t>
+      </w:r>
+      <w:proofErr w:type="spellEnd"/>
+      <w:r>
+        <w:t xml:space="preserve"> network can maintain reliable operation for over two years when configured with appropriate spreading factors (SF7) and a 15-minute reporting interval.</w:t>
+      </w:r>
+    </w:p>
+    <w:p>
+      <w:pPr>
+        <w:pStyle w:val="BodyText"/>
+        <w:numPr>
+          <w:ilvl w:val="0"/>
+          <w:numId w:val="28"/>
+        </w:numPr>
+        <w:ind w:left="711"/>
+      </w:pPr>
+      <w:r>
+        <w:t>Data Sovereignty and Security:</w:t>
+      </w:r>
+    </w:p>
+    <w:p>
+      <w:pPr>
+        <w:pStyle w:val="BodyText"/>
+      </w:pPr>
+      <w:r>
+        <w:rPr>
+          <w:b/>
+          <w:bCs/>
+        </w:rPr>
+        <w:t>On-premise</w:t>
+      </w:r>
+      <w:r>
+        <w:t xml:space="preserve"> data storage and processing eliminated third-party dependencies, ensuring full data control and easier </w:t>
+      </w:r>
+      <w:r>
+        <w:rPr>
+          <w:b/>
+          <w:bCs/>
+        </w:rPr>
+        <w:t>GDPR</w:t>
+      </w:r>
+      <w:r>
+        <w:t xml:space="preserve"> compliance, but reduced system scalability and external access flexibility.</w:t>
+      </w:r>
+    </w:p>
+    <w:p>
+      <w:pPr>
+        <w:pStyle w:val="BodyText"/>
+        <w:numPr>
+          <w:ilvl w:val="0"/>
+          <w:numId w:val="28"/>
+        </w:numPr>
+        <w:ind w:left="711"/>
+      </w:pPr>
+      <w:r>
+        <w:t>Future Enhancements:</w:t>
+      </w:r>
+    </w:p>
+    <w:p>
+      <w:pPr>
+        <w:pStyle w:val="BodyText"/>
+      </w:pPr>
+      <w:r>
+        <w:t xml:space="preserve">Incorporating </w:t>
+      </w:r>
+      <w:r>
+        <w:rPr>
+          <w:b/>
+          <w:bCs/>
+        </w:rPr>
+        <w:t>multiple gateways</w:t>
+      </w:r>
+      <w:r>
+        <w:t xml:space="preserve"> for redundancy, expanding analytics capabilities, and supporting remote management tools would enhance reliability and operational robustness in similar smart-campus IoT environments.</w:t>
+      </w:r>
+    </w:p>
+    <w:p>
+      <w:pPr>
         <w:pStyle w:val="Heading1"/>
       </w:pPr>
-      <w:bookmarkStart w:id="80" w:name="_Toc213149205"/>
+      <w:bookmarkStart w:id="79" w:name="_Toc213154494"/>
+      <w:r>
+        <w:t>Refer</w:t>
+      </w:r>
+      <w:r>
+        <w:t>e</w:t>
+      </w:r>
+      <w:r>
+        <w:t>nce</w:t>
+      </w:r>
+      <w:r>
+        <w:t>s:</w:t>
+      </w:r>
+      <w:bookmarkEnd w:id="79"/>
+    </w:p>
+    <w:p>
+      <w:pPr>
+        <w:pStyle w:val="Heading2"/>
+      </w:pPr>
+      <w:bookmarkStart w:id="80" w:name="_Toc213154495"/>
       <w:r>
         <w:rPr>
           <w:noProof/>
@@ -24447,16 +24702,16 @@
         <mc:AlternateContent>
           <mc:Choice Requires="wps">
             <w:drawing>
-              <wp:anchor distT="45720" distB="45720" distL="114300" distR="114300" simplePos="0" relativeHeight="251907072" behindDoc="0" locked="0" layoutInCell="1" allowOverlap="1" wp14:anchorId="69ABC421" wp14:editId="46FE98AF">
+              <wp:anchor distT="45720" distB="45720" distL="114300" distR="114300" simplePos="0" relativeHeight="251907072" behindDoc="0" locked="0" layoutInCell="1" allowOverlap="1" wp14:anchorId="69ABC421" wp14:editId="1D7E413F">
                 <wp:simplePos x="0" y="0"/>
                 <wp:positionH relativeFrom="margin">
-                  <wp:align>center</wp:align>
+                  <wp:posOffset>-58615</wp:posOffset>
                 </wp:positionH>
                 <wp:positionV relativeFrom="paragraph">
-                  <wp:posOffset>439420</wp:posOffset>
+                  <wp:posOffset>10942</wp:posOffset>
                 </wp:positionV>
-                <wp:extent cx="6118860" cy="1404620"/>
-                <wp:effectExtent l="0" t="0" r="15240" b="12700"/>
+                <wp:extent cx="6118860" cy="1389380"/>
+                <wp:effectExtent l="0" t="0" r="15240" b="20320"/>
                 <wp:wrapSquare wrapText="bothSides"/>
                 <wp:docPr id="217" name="Text Box 2"/>
                 <wp:cNvGraphicFramePr>
@@ -24471,7 +24726,7 @@
                       <wps:spPr bwMode="auto">
                         <a:xfrm>
                           <a:off x="0" y="0"/>
-                          <a:ext cx="6118860" cy="1404620"/>
+                          <a:ext cx="6118860" cy="1389380"/>
                         </a:xfrm>
                         <a:prstGeom prst="rect">
                           <a:avLst/>
@@ -24558,7 +24813,7 @@
                             <w:r>
                               <w:t xml:space="preserve">(23), 6721. </w:t>
                             </w:r>
-                            <w:hyperlink r:id="rId42" w:history="1">
+                            <w:hyperlink r:id="rId43" w:history="1">
                               <w:r>
                                 <w:rPr>
                                   <w:rStyle w:val="Hyperlink"/>
@@ -24651,7 +24906,7 @@
                             <w:r>
                               <w:t xml:space="preserve"> GitHub Repository, 2025. Available at: </w:t>
                             </w:r>
-                            <w:hyperlink r:id="rId43" w:tgtFrame="_new" w:history="1">
+                            <w:hyperlink r:id="rId44" w:tgtFrame="_new" w:history="1">
                               <w:r>
                                 <w:rPr>
                                   <w:rStyle w:val="Hyperlink"/>
@@ -24679,7 +24934,7 @@
           </mc:Choice>
           <mc:Fallback>
             <w:pict>
-              <v:shape w14:anchorId="69ABC421" id="Text Box 2" o:spid="_x0000_s1039" type="#_x0000_t202" style="position:absolute;left:0;text-align:left;margin-left:0;margin-top:34.6pt;width:481.8pt;height:110.6pt;z-index:251907072;visibility:visible;mso-wrap-style:square;mso-width-percent:0;mso-height-percent:200;mso-wrap-distance-left:9pt;mso-wrap-distance-top:3.6pt;mso-wrap-distance-right:9pt;mso-wrap-distance-bottom:3.6pt;mso-position-horizontal:center;mso-position-horizontal-relative:margin;mso-position-vertical:absolute;mso-position-vertical-relative:text;mso-width-percent:0;mso-height-percent:200;mso-width-relative:margin;mso-height-relative:margin;v-text-anchor:top" o:gfxdata="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" fillcolor="white [3201]" strokecolor="#70ad47 [3209]" strokeweight="1pt">
+              <v:shape w14:anchorId="69ABC421" id="Text Box 2" o:spid="_x0000_s1039" type="#_x0000_t202" style="position:absolute;left:0;text-align:left;margin-left:-4.6pt;margin-top:.85pt;width:481.8pt;height:109.4pt;z-index:251907072;visibility:visible;mso-wrap-style:square;mso-width-percent:0;mso-height-percent:200;mso-wrap-distance-left:9pt;mso-wrap-distance-top:3.6pt;mso-wrap-distance-right:9pt;mso-wrap-distance-bottom:3.6pt;mso-position-horizontal:absolute;mso-position-horizontal-relative:margin;mso-position-vertical:absolute;mso-position-vertical-relative:text;mso-width-percent:0;mso-height-percent:200;mso-width-relative:margin;mso-height-relative:margin;v-text-anchor:top" o:gfxdata="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" fillcolor="white [3201]" strokecolor="#70ad47 [3209]" strokeweight="1pt">
                 <v:textbox style="mso-fit-shape-to-text:t">
                   <w:txbxContent>
                     <w:p>
@@ -24743,7 +24998,7 @@
                       <w:r>
                         <w:t xml:space="preserve">(23), 6721. </w:t>
                       </w:r>
-                      <w:hyperlink r:id="rId44" w:history="1">
+                      <w:hyperlink r:id="rId45" w:history="1">
                         <w:r>
                           <w:rPr>
                             <w:rStyle w:val="Hyperlink"/>
@@ -24836,7 +25091,7 @@
                       <w:r>
                         <w:t xml:space="preserve"> GitHub Repository, 2025. Available at: </w:t>
                       </w:r>
-                      <w:hyperlink r:id="rId45" w:tgtFrame="_new" w:history="1">
+                      <w:hyperlink r:id="rId46" w:tgtFrame="_new" w:history="1">
                         <w:r>
                           <w:rPr>
                             <w:rStyle w:val="Hyperlink"/>
@@ -24854,34 +25109,15 @@
         </mc:AlternateContent>
       </w:r>
       <w:r>
-        <w:t>Refer</w:t>
-      </w:r>
-      <w:r>
-        <w:t>e</w:t>
-      </w:r>
-      <w:r>
-        <w:t>nce</w:t>
-      </w:r>
-      <w:r>
-        <w:t>s:</w:t>
+        <w:rPr>
+          <w:rStyle w:val="Strong"/>
+        </w:rPr>
+        <w:t xml:space="preserve"> </w:t>
+      </w:r>
+      <w:r>
+        <w:t>Appendix A: Deployment Overview</w:t>
       </w:r>
       <w:bookmarkEnd w:id="80"/>
-    </w:p>
-    <w:p>
-      <w:pPr>
-        <w:pStyle w:val="Heading2"/>
-      </w:pPr>
-      <w:r>
-        <w:rPr>
-          <w:rStyle w:val="Strong"/>
-        </w:rPr>
-        <w:t xml:space="preserve"> </w:t>
-      </w:r>
-      <w:bookmarkStart w:id="81" w:name="_Toc213149206"/>
-      <w:r>
-        <w:t>Appendix A: Deployment Overview</w:t>
-      </w:r>
-      <w:bookmarkEnd w:id="81"/>
     </w:p>
     <w:p>
       <w:pPr>
@@ -24927,7 +25163,7 @@
         <w:pStyle w:val="Caption"/>
         <w:keepNext/>
       </w:pPr>
-      <w:bookmarkStart w:id="82" w:name="_Toc213149230"/>
+      <w:bookmarkStart w:id="81" w:name="_Toc213154519"/>
       <w:r>
         <w:t xml:space="preserve">Table </w:t>
       </w:r>
@@ -24986,7 +25222,7 @@
       <w:r>
         <w:t>1]</w:t>
       </w:r>
-      <w:bookmarkEnd w:id="82"/>
+      <w:bookmarkEnd w:id="81"/>
     </w:p>
     <w:tbl>
       <w:tblPr>
@@ -25314,6 +25550,7 @@
                 <w:sz w:val="24"/>
                 <w:szCs w:val="24"/>
               </w:rPr>
+              <w:lastRenderedPageBreak/>
               <w:t>Total Sensors</w:t>
             </w:r>
           </w:p>
@@ -25407,11 +25644,11 @@
       <w:pPr>
         <w:pStyle w:val="Heading2"/>
       </w:pPr>
-      <w:bookmarkStart w:id="83" w:name="_Toc213149207"/>
+      <w:bookmarkStart w:id="82" w:name="_Toc213154496"/>
       <w:r>
         <w:t>Appendix B: Acronyms and Abbreviations</w:t>
       </w:r>
-      <w:bookmarkEnd w:id="83"/>
+      <w:bookmarkEnd w:id="82"/>
     </w:p>
     <w:p>
       <w:pPr>
@@ -25433,7 +25670,7 @@
         <w:pStyle w:val="Caption"/>
         <w:keepNext/>
       </w:pPr>
-      <w:bookmarkStart w:id="84" w:name="_Toc213149231"/>
+      <w:bookmarkStart w:id="83" w:name="_Toc213154520"/>
       <w:r>
         <w:t xml:space="preserve">Table </w:t>
       </w:r>
@@ -25490,7 +25727,7 @@
       <w:r>
         <w:t xml:space="preserve"> [2]</w:t>
       </w:r>
-      <w:bookmarkEnd w:id="84"/>
+      <w:bookmarkEnd w:id="83"/>
     </w:p>
     <w:tbl>
       <w:tblPr>
@@ -26035,7 +26272,6 @@
                 <w:sz w:val="24"/>
                 <w:szCs w:val="24"/>
               </w:rPr>
-              <w:lastRenderedPageBreak/>
               <w:t>CSS</w:t>
             </w:r>
           </w:p>
@@ -26895,15 +27131,13 @@
                 <w:szCs w:val="24"/>
               </w:rPr>
             </w:pPr>
-            <w:proofErr w:type="spellStart"/>
-            <w:r>
-              <w:rPr>
-                <w:sz w:val="24"/>
-                <w:szCs w:val="24"/>
-              </w:rPr>
-              <w:t>NwkSKey</w:t>
-            </w:r>
-            <w:proofErr w:type="spellEnd"/>
+            <w:r>
+              <w:rPr>
+                <w:sz w:val="24"/>
+                <w:szCs w:val="24"/>
+              </w:rPr>
+              <w:t>OTAA</w:t>
+            </w:r>
           </w:p>
         </w:tc>
         <w:tc>
@@ -26927,7 +27161,7 @@
                 <w:sz w:val="24"/>
                 <w:szCs w:val="24"/>
               </w:rPr>
-              <w:t>Network Session Key</w:t>
+              <w:t>Over-The-Air Activation</w:t>
             </w:r>
           </w:p>
         </w:tc>
@@ -26954,7 +27188,7 @@
                 <w:sz w:val="24"/>
                 <w:szCs w:val="24"/>
               </w:rPr>
-              <w:t>OTAA</w:t>
+              <w:t>PER</w:t>
             </w:r>
           </w:p>
         </w:tc>
@@ -26979,7 +27213,7 @@
                 <w:sz w:val="24"/>
                 <w:szCs w:val="24"/>
               </w:rPr>
-              <w:t>Over-The-Air Activation</w:t>
+              <w:t>Packet Error Rate</w:t>
             </w:r>
           </w:p>
         </w:tc>
@@ -27009,7 +27243,7 @@
                 <w:sz w:val="24"/>
                 <w:szCs w:val="24"/>
               </w:rPr>
-              <w:t>PER</w:t>
+              <w:t>PIR</w:t>
             </w:r>
           </w:p>
         </w:tc>
@@ -27034,7 +27268,7 @@
                 <w:sz w:val="24"/>
                 <w:szCs w:val="24"/>
               </w:rPr>
-              <w:t>Packet Error Rate</w:t>
+              <w:t>Passive Infrared</w:t>
             </w:r>
           </w:p>
         </w:tc>
@@ -27061,7 +27295,7 @@
                 <w:sz w:val="24"/>
                 <w:szCs w:val="24"/>
               </w:rPr>
-              <w:t>PIR</w:t>
+              <w:t>QoS</w:t>
             </w:r>
           </w:p>
         </w:tc>
@@ -27086,7 +27320,7 @@
                 <w:sz w:val="24"/>
                 <w:szCs w:val="24"/>
               </w:rPr>
-              <w:t>Passive Infrared</w:t>
+              <w:t>Quality of Service</w:t>
             </w:r>
           </w:p>
         </w:tc>
@@ -27116,7 +27350,7 @@
                 <w:sz w:val="24"/>
                 <w:szCs w:val="24"/>
               </w:rPr>
-              <w:t>QoS</w:t>
+              <w:t>RBAC</w:t>
             </w:r>
           </w:p>
         </w:tc>
@@ -27141,7 +27375,7 @@
                 <w:sz w:val="24"/>
                 <w:szCs w:val="24"/>
               </w:rPr>
-              <w:t>Quality of Service</w:t>
+              <w:t>Role-Based Access Control</w:t>
             </w:r>
           </w:p>
         </w:tc>
@@ -27168,7 +27402,7 @@
                 <w:sz w:val="24"/>
                 <w:szCs w:val="24"/>
               </w:rPr>
-              <w:t>RBAC</w:t>
+              <w:t>RF</w:t>
             </w:r>
           </w:p>
         </w:tc>
@@ -27193,7 +27427,7 @@
                 <w:sz w:val="24"/>
                 <w:szCs w:val="24"/>
               </w:rPr>
-              <w:t>Role-Based Access Control</w:t>
+              <w:t>Radio Frequency</w:t>
             </w:r>
           </w:p>
         </w:tc>
@@ -27223,7 +27457,7 @@
                 <w:sz w:val="24"/>
                 <w:szCs w:val="24"/>
               </w:rPr>
-              <w:t>RF</w:t>
+              <w:t>SF</w:t>
             </w:r>
           </w:p>
         </w:tc>
@@ -27248,7 +27482,7 @@
                 <w:sz w:val="24"/>
                 <w:szCs w:val="24"/>
               </w:rPr>
-              <w:t>Radio Frequency</w:t>
+              <w:t>Spreading Factor</w:t>
             </w:r>
           </w:p>
         </w:tc>
@@ -27275,7 +27509,7 @@
                 <w:sz w:val="24"/>
                 <w:szCs w:val="24"/>
               </w:rPr>
-              <w:t>SF</w:t>
+              <w:t>SSL</w:t>
             </w:r>
           </w:p>
         </w:tc>
@@ -27300,7 +27534,7 @@
                 <w:sz w:val="24"/>
                 <w:szCs w:val="24"/>
               </w:rPr>
-              <w:t>Spreading Factor</w:t>
+              <w:t>Secure Sockets Layer</w:t>
             </w:r>
           </w:p>
         </w:tc>
@@ -27330,7 +27564,7 @@
                 <w:sz w:val="24"/>
                 <w:szCs w:val="24"/>
               </w:rPr>
-              <w:t>SSL</w:t>
+              <w:t>TCP</w:t>
             </w:r>
           </w:p>
         </w:tc>
@@ -27355,7 +27589,7 @@
                 <w:sz w:val="24"/>
                 <w:szCs w:val="24"/>
               </w:rPr>
-              <w:t>Secure Sockets Layer</w:t>
+              <w:t>Transmission Control Protocol</w:t>
             </w:r>
           </w:p>
         </w:tc>
@@ -27382,7 +27616,7 @@
                 <w:sz w:val="24"/>
                 <w:szCs w:val="24"/>
               </w:rPr>
-              <w:t>TCP</w:t>
+              <w:t>TLS</w:t>
             </w:r>
           </w:p>
         </w:tc>
@@ -27407,7 +27641,7 @@
                 <w:sz w:val="24"/>
                 <w:szCs w:val="24"/>
               </w:rPr>
-              <w:t>Transmission Control Protocol</w:t>
+              <w:t>Transport Layer Security</w:t>
             </w:r>
           </w:p>
         </w:tc>
@@ -27437,7 +27671,7 @@
                 <w:sz w:val="24"/>
                 <w:szCs w:val="24"/>
               </w:rPr>
-              <w:t>TLS</w:t>
+              <w:t>TX</w:t>
             </w:r>
           </w:p>
         </w:tc>
@@ -27462,7 +27696,7 @@
                 <w:sz w:val="24"/>
                 <w:szCs w:val="24"/>
               </w:rPr>
-              <w:t>Transport Layer Security</w:t>
+              <w:t>Transmit / Transmission</w:t>
             </w:r>
           </w:p>
         </w:tc>
@@ -27489,7 +27723,7 @@
                 <w:sz w:val="24"/>
                 <w:szCs w:val="24"/>
               </w:rPr>
-              <w:t>TX</w:t>
+              <w:t>RX</w:t>
             </w:r>
           </w:p>
         </w:tc>
@@ -27514,7 +27748,7 @@
                 <w:sz w:val="24"/>
                 <w:szCs w:val="24"/>
               </w:rPr>
-              <w:t>Transmit / Transmission</w:t>
+              <w:t>Receive / Reception</w:t>
             </w:r>
           </w:p>
         </w:tc>
@@ -27544,7 +27778,7 @@
                 <w:sz w:val="24"/>
                 <w:szCs w:val="24"/>
               </w:rPr>
-              <w:t>RX</w:t>
+              <w:t>UDP</w:t>
             </w:r>
           </w:p>
         </w:tc>
@@ -27569,58 +27803,6 @@
                 <w:sz w:val="24"/>
                 <w:szCs w:val="24"/>
               </w:rPr>
-              <w:t>Receive / Reception</w:t>
-            </w:r>
-          </w:p>
-        </w:tc>
-      </w:tr>
-      <w:tr>
-        <w:tc>
-          <w:tcPr>
-            <w:cnfStyle w:val="001000000000" w:firstRow="0" w:lastRow="0" w:firstColumn="1" w:lastColumn="0" w:oddVBand="0" w:evenVBand="0" w:oddHBand="0" w:evenHBand="0" w:firstRowFirstColumn="0" w:firstRowLastColumn="0" w:lastRowFirstColumn="0" w:lastRowLastColumn="0"/>
-            <w:tcW w:w="0" w:type="auto"/>
-            <w:hideMark/>
-          </w:tcPr>
-          <w:p>
-            <w:pPr>
-              <w:widowControl/>
-              <w:autoSpaceDE/>
-              <w:autoSpaceDN/>
-              <w:rPr>
-                <w:sz w:val="24"/>
-                <w:szCs w:val="24"/>
-              </w:rPr>
-            </w:pPr>
-            <w:r>
-              <w:rPr>
-                <w:sz w:val="24"/>
-                <w:szCs w:val="24"/>
-              </w:rPr>
-              <w:t>UDP</w:t>
-            </w:r>
-          </w:p>
-        </w:tc>
-        <w:tc>
-          <w:tcPr>
-            <w:tcW w:w="0" w:type="auto"/>
-            <w:hideMark/>
-          </w:tcPr>
-          <w:p>
-            <w:pPr>
-              <w:widowControl/>
-              <w:autoSpaceDE/>
-              <w:autoSpaceDN/>
-              <w:cnfStyle w:val="000000000000" w:firstRow="0" w:lastRow="0" w:firstColumn="0" w:lastColumn="0" w:oddVBand="0" w:evenVBand="0" w:oddHBand="0" w:evenHBand="0" w:firstRowFirstColumn="0" w:firstRowLastColumn="0" w:lastRowFirstColumn="0" w:lastRowLastColumn="0"/>
-              <w:rPr>
-                <w:sz w:val="24"/>
-                <w:szCs w:val="24"/>
-              </w:rPr>
-            </w:pPr>
-            <w:r>
-              <w:rPr>
-                <w:sz w:val="24"/>
-                <w:szCs w:val="24"/>
-              </w:rPr>
               <w:t>User Datagram Protocol</w:t>
             </w:r>
           </w:p>
@@ -27634,6 +27816,8 @@
         <w:autoSpaceDN/>
         <w:spacing w:after="160" w:line="259" w:lineRule="auto"/>
       </w:pPr>
+      <w:bookmarkStart w:id="84" w:name="_GoBack"/>
+      <w:bookmarkEnd w:id="84"/>
     </w:p>
     <w:sectPr>
       <w:pgSz w:w="12240" w:h="15840"/>
@@ -29125,12 +29309,12 @@
     </w:lvl>
   </w:abstractNum>
   <w:abstractNum w:abstractNumId="9" w15:restartNumberingAfterBreak="0">
-    <w:nsid w:val="31902BC2"/>
+    <w:nsid w:val="2A617BD7"/>
     <w:multiLevelType w:val="hybridMultilevel"/>
-    <w:tmpl w:val="01A68764"/>
-    <w:lvl w:ilvl="0" w:tplc="0409000F">
+    <w:tmpl w:val="7D64C73A"/>
+    <w:lvl w:ilvl="0" w:tplc="04090015">
       <w:start w:val="1"/>
-      <w:numFmt w:val="decimal"/>
+      <w:numFmt w:val="upperLetter"/>
       <w:lvlText w:val="%1."/>
       <w:lvlJc w:val="left"/>
       <w:pPr>
@@ -29217,7 +29401,7 @@
     </w:lvl>
   </w:abstractNum>
   <w:abstractNum w:abstractNumId="10" w15:restartNumberingAfterBreak="0">
-    <w:nsid w:val="327F0044"/>
+    <w:nsid w:val="31902BC2"/>
     <w:multiLevelType w:val="hybridMultilevel"/>
     <w:tmpl w:val="01A68764"/>
     <w:lvl w:ilvl="0" w:tplc="0409000F">
@@ -29309,6 +29493,98 @@
     </w:lvl>
   </w:abstractNum>
   <w:abstractNum w:abstractNumId="11" w15:restartNumberingAfterBreak="0">
+    <w:nsid w:val="327F0044"/>
+    <w:multiLevelType w:val="hybridMultilevel"/>
+    <w:tmpl w:val="01A68764"/>
+    <w:lvl w:ilvl="0" w:tplc="0409000F">
+      <w:start w:val="1"/>
+      <w:numFmt w:val="decimal"/>
+      <w:lvlText w:val="%1."/>
+      <w:lvlJc w:val="left"/>
+      <w:pPr>
+        <w:ind w:left="1080" w:hanging="360"/>
+      </w:pPr>
+    </w:lvl>
+    <w:lvl w:ilvl="1" w:tplc="04090001">
+      <w:start w:val="1"/>
+      <w:numFmt w:val="bullet"/>
+      <w:lvlText w:val=""/>
+      <w:lvlJc w:val="left"/>
+      <w:pPr>
+        <w:ind w:left="1800" w:hanging="360"/>
+      </w:pPr>
+      <w:rPr>
+        <w:rFonts w:ascii="Symbol" w:hAnsi="Symbol" w:hint="default"/>
+      </w:rPr>
+    </w:lvl>
+    <w:lvl w:ilvl="2" w:tplc="04090001">
+      <w:start w:val="1"/>
+      <w:numFmt w:val="bullet"/>
+      <w:lvlText w:val=""/>
+      <w:lvlJc w:val="left"/>
+      <w:pPr>
+        <w:ind w:left="2520" w:hanging="180"/>
+      </w:pPr>
+      <w:rPr>
+        <w:rFonts w:ascii="Symbol" w:hAnsi="Symbol" w:hint="default"/>
+      </w:rPr>
+    </w:lvl>
+    <w:lvl w:ilvl="3" w:tplc="0409000F" w:tentative="1">
+      <w:start w:val="1"/>
+      <w:numFmt w:val="decimal"/>
+      <w:lvlText w:val="%4."/>
+      <w:lvlJc w:val="left"/>
+      <w:pPr>
+        <w:ind w:left="3240" w:hanging="360"/>
+      </w:pPr>
+    </w:lvl>
+    <w:lvl w:ilvl="4" w:tplc="04090019" w:tentative="1">
+      <w:start w:val="1"/>
+      <w:numFmt w:val="lowerLetter"/>
+      <w:lvlText w:val="%5."/>
+      <w:lvlJc w:val="left"/>
+      <w:pPr>
+        <w:ind w:left="3960" w:hanging="360"/>
+      </w:pPr>
+    </w:lvl>
+    <w:lvl w:ilvl="5" w:tplc="0409001B" w:tentative="1">
+      <w:start w:val="1"/>
+      <w:numFmt w:val="lowerRoman"/>
+      <w:lvlText w:val="%6."/>
+      <w:lvlJc w:val="right"/>
+      <w:pPr>
+        <w:ind w:left="4680" w:hanging="180"/>
+      </w:pPr>
+    </w:lvl>
+    <w:lvl w:ilvl="6" w:tplc="0409000F" w:tentative="1">
+      <w:start w:val="1"/>
+      <w:numFmt w:val="decimal"/>
+      <w:lvlText w:val="%7."/>
+      <w:lvlJc w:val="left"/>
+      <w:pPr>
+        <w:ind w:left="5400" w:hanging="360"/>
+      </w:pPr>
+    </w:lvl>
+    <w:lvl w:ilvl="7" w:tplc="04090019" w:tentative="1">
+      <w:start w:val="1"/>
+      <w:numFmt w:val="lowerLetter"/>
+      <w:lvlText w:val="%8."/>
+      <w:lvlJc w:val="left"/>
+      <w:pPr>
+        <w:ind w:left="6120" w:hanging="360"/>
+      </w:pPr>
+    </w:lvl>
+    <w:lvl w:ilvl="8" w:tplc="0409001B" w:tentative="1">
+      <w:start w:val="1"/>
+      <w:numFmt w:val="lowerRoman"/>
+      <w:lvlText w:val="%9."/>
+      <w:lvlJc w:val="right"/>
+      <w:pPr>
+        <w:ind w:left="6840" w:hanging="180"/>
+      </w:pPr>
+    </w:lvl>
+  </w:abstractNum>
+  <w:abstractNum w:abstractNumId="12" w15:restartNumberingAfterBreak="0">
     <w:nsid w:val="36DE25CD"/>
     <w:multiLevelType w:val="hybridMultilevel"/>
     <w:tmpl w:val="B778F974"/>
@@ -29421,7 +29697,7 @@
       </w:rPr>
     </w:lvl>
   </w:abstractNum>
-  <w:abstractNum w:abstractNumId="12" w15:restartNumberingAfterBreak="0">
+  <w:abstractNum w:abstractNumId="13" w15:restartNumberingAfterBreak="0">
     <w:nsid w:val="43414BE0"/>
     <w:multiLevelType w:val="hybridMultilevel"/>
     <w:tmpl w:val="30D4B40A"/>
@@ -29516,7 +29792,7 @@
       </w:pPr>
     </w:lvl>
   </w:abstractNum>
-  <w:abstractNum w:abstractNumId="13" w15:restartNumberingAfterBreak="0">
+  <w:abstractNum w:abstractNumId="14" w15:restartNumberingAfterBreak="0">
     <w:nsid w:val="434B5581"/>
     <w:multiLevelType w:val="hybridMultilevel"/>
     <w:tmpl w:val="01A68764"/>
@@ -29608,7 +29884,7 @@
       </w:pPr>
     </w:lvl>
   </w:abstractNum>
-  <w:abstractNum w:abstractNumId="14" w15:restartNumberingAfterBreak="0">
+  <w:abstractNum w:abstractNumId="15" w15:restartNumberingAfterBreak="0">
     <w:nsid w:val="4A781DB3"/>
     <w:multiLevelType w:val="hybridMultilevel"/>
     <w:tmpl w:val="33EC37BE"/>
@@ -29703,7 +29979,7 @@
       </w:pPr>
     </w:lvl>
   </w:abstractNum>
-  <w:abstractNum w:abstractNumId="15" w15:restartNumberingAfterBreak="0">
+  <w:abstractNum w:abstractNumId="16" w15:restartNumberingAfterBreak="0">
     <w:nsid w:val="4A9171D1"/>
     <w:multiLevelType w:val="hybridMultilevel"/>
     <w:tmpl w:val="98768ABE"/>
@@ -29798,7 +30074,7 @@
       </w:pPr>
     </w:lvl>
   </w:abstractNum>
-  <w:abstractNum w:abstractNumId="16" w15:restartNumberingAfterBreak="0">
+  <w:abstractNum w:abstractNumId="17" w15:restartNumberingAfterBreak="0">
     <w:nsid w:val="4DF03916"/>
     <w:multiLevelType w:val="hybridMultilevel"/>
     <w:tmpl w:val="2EF001C6"/>
@@ -29890,7 +30166,7 @@
       </w:pPr>
     </w:lvl>
   </w:abstractNum>
-  <w:abstractNum w:abstractNumId="17" w15:restartNumberingAfterBreak="0">
+  <w:abstractNum w:abstractNumId="18" w15:restartNumberingAfterBreak="0">
     <w:nsid w:val="523D257A"/>
     <w:multiLevelType w:val="hybridMultilevel"/>
     <w:tmpl w:val="7D64C73A"/>
@@ -29982,7 +30258,7 @@
       </w:pPr>
     </w:lvl>
   </w:abstractNum>
-  <w:abstractNum w:abstractNumId="18" w15:restartNumberingAfterBreak="0">
+  <w:abstractNum w:abstractNumId="19" w15:restartNumberingAfterBreak="0">
     <w:nsid w:val="60E9052E"/>
     <w:multiLevelType w:val="multilevel"/>
     <w:tmpl w:val="6D827076"/>
@@ -30131,7 +30407,7 @@
       </w:rPr>
     </w:lvl>
   </w:abstractNum>
-  <w:abstractNum w:abstractNumId="19" w15:restartNumberingAfterBreak="0">
+  <w:abstractNum w:abstractNumId="20" w15:restartNumberingAfterBreak="0">
     <w:nsid w:val="6194243B"/>
     <w:multiLevelType w:val="hybridMultilevel"/>
     <w:tmpl w:val="6C22D7C6"/>
@@ -30223,7 +30499,7 @@
       </w:pPr>
     </w:lvl>
   </w:abstractNum>
-  <w:abstractNum w:abstractNumId="20" w15:restartNumberingAfterBreak="0">
+  <w:abstractNum w:abstractNumId="21" w15:restartNumberingAfterBreak="0">
     <w:nsid w:val="61F30284"/>
     <w:multiLevelType w:val="multilevel"/>
     <w:tmpl w:val="574EA99C"/>
@@ -30372,7 +30648,7 @@
       </w:rPr>
     </w:lvl>
   </w:abstractNum>
-  <w:abstractNum w:abstractNumId="21" w15:restartNumberingAfterBreak="0">
+  <w:abstractNum w:abstractNumId="22" w15:restartNumberingAfterBreak="0">
     <w:nsid w:val="76277D60"/>
     <w:multiLevelType w:val="multilevel"/>
     <w:tmpl w:val="4BF68FBA"/>
@@ -30497,7 +30773,7 @@
       </w:rPr>
     </w:lvl>
   </w:abstractNum>
-  <w:abstractNum w:abstractNumId="22" w15:restartNumberingAfterBreak="0">
+  <w:abstractNum w:abstractNumId="23" w15:restartNumberingAfterBreak="0">
     <w:nsid w:val="76921AC5"/>
     <w:multiLevelType w:val="hybridMultilevel"/>
     <w:tmpl w:val="36DC0A46"/>
@@ -30610,7 +30886,7 @@
       </w:rPr>
     </w:lvl>
   </w:abstractNum>
-  <w:abstractNum w:abstractNumId="23" w15:restartNumberingAfterBreak="0">
+  <w:abstractNum w:abstractNumId="24" w15:restartNumberingAfterBreak="0">
     <w:nsid w:val="76E15C0D"/>
     <w:multiLevelType w:val="hybridMultilevel"/>
     <w:tmpl w:val="4DF8AA2C"/>
@@ -30699,7 +30975,7 @@
       </w:pPr>
     </w:lvl>
   </w:abstractNum>
-  <w:abstractNum w:abstractNumId="24" w15:restartNumberingAfterBreak="0">
+  <w:abstractNum w:abstractNumId="25" w15:restartNumberingAfterBreak="0">
     <w:nsid w:val="7EC357DF"/>
     <w:multiLevelType w:val="hybridMultilevel"/>
     <w:tmpl w:val="AA787222"/>
@@ -30785,7 +31061,7 @@
       </w:pPr>
     </w:lvl>
   </w:abstractNum>
-  <w:abstractNum w:abstractNumId="25" w15:restartNumberingAfterBreak="0">
+  <w:abstractNum w:abstractNumId="26" w15:restartNumberingAfterBreak="0">
     <w:nsid w:val="7EF563E7"/>
     <w:multiLevelType w:val="multilevel"/>
     <w:tmpl w:val="6D827076"/>
@@ -30935,13 +31211,13 @@
     </w:lvl>
   </w:abstractNum>
   <w:num w:numId="1">
+    <w:abstractNumId w:val="22"/>
+  </w:num>
+  <w:num w:numId="2">
     <w:abstractNumId w:val="21"/>
   </w:num>
-  <w:num w:numId="2">
-    <w:abstractNumId w:val="20"/>
-  </w:num>
   <w:num w:numId="3">
-    <w:abstractNumId w:val="21"/>
+    <w:abstractNumId w:val="22"/>
     <w:lvlOverride w:ilvl="0">
       <w:startOverride w:val="1"/>
     </w:lvlOverride>
@@ -30977,13 +31253,13 @@
     <w:abstractNumId w:val="3"/>
   </w:num>
   <w:num w:numId="6">
-    <w:abstractNumId w:val="23"/>
+    <w:abstractNumId w:val="24"/>
   </w:num>
   <w:num w:numId="7">
-    <w:abstractNumId w:val="25"/>
+    <w:abstractNumId w:val="26"/>
   </w:num>
   <w:num w:numId="8">
-    <w:abstractNumId w:val="18"/>
+    <w:abstractNumId w:val="19"/>
   </w:num>
   <w:num w:numId="9">
     <w:abstractNumId w:val="0"/>
@@ -30998,49 +31274,52 @@
     <w:abstractNumId w:val="1"/>
   </w:num>
   <w:num w:numId="13">
-    <w:abstractNumId w:val="24"/>
+    <w:abstractNumId w:val="25"/>
   </w:num>
   <w:num w:numId="14">
-    <w:abstractNumId w:val="9"/>
+    <w:abstractNumId w:val="10"/>
   </w:num>
   <w:num w:numId="15">
-    <w:abstractNumId w:val="15"/>
+    <w:abstractNumId w:val="16"/>
   </w:num>
   <w:num w:numId="16">
-    <w:abstractNumId w:val="19"/>
+    <w:abstractNumId w:val="20"/>
   </w:num>
   <w:num w:numId="17">
     <w:abstractNumId w:val="7"/>
   </w:num>
   <w:num w:numId="18">
-    <w:abstractNumId w:val="11"/>
+    <w:abstractNumId w:val="12"/>
   </w:num>
   <w:num w:numId="19">
-    <w:abstractNumId w:val="22"/>
+    <w:abstractNumId w:val="23"/>
   </w:num>
   <w:num w:numId="20">
-    <w:abstractNumId w:val="16"/>
+    <w:abstractNumId w:val="17"/>
   </w:num>
   <w:num w:numId="21">
-    <w:abstractNumId w:val="13"/>
+    <w:abstractNumId w:val="14"/>
   </w:num>
   <w:num w:numId="22">
     <w:abstractNumId w:val="4"/>
   </w:num>
   <w:num w:numId="23">
-    <w:abstractNumId w:val="12"/>
+    <w:abstractNumId w:val="13"/>
   </w:num>
   <w:num w:numId="24">
-    <w:abstractNumId w:val="17"/>
+    <w:abstractNumId w:val="18"/>
   </w:num>
   <w:num w:numId="25">
-    <w:abstractNumId w:val="14"/>
+    <w:abstractNumId w:val="15"/>
   </w:num>
   <w:num w:numId="26">
     <w:abstractNumId w:val="5"/>
   </w:num>
   <w:num w:numId="27">
-    <w:abstractNumId w:val="10"/>
+    <w:abstractNumId w:val="11"/>
+  </w:num>
+  <w:num w:numId="28">
+    <w:abstractNumId w:val="9"/>
   </w:num>
   <w:numIdMacAtCleanup w:val="9"/>
 </w:numbering>
@@ -32698,7 +32977,7 @@
 </file>
 
 <file path=customXml/itemProps1.xml><?xml version="1.0" encoding="utf-8"?>
-<ds:datastoreItem xmlns:ds="http://schemas.openxmlformats.org/officeDocument/2006/customXml" ds:itemID="{5FF16693-2D22-4D9B-9BFE-65261E81B1B8}">
+<ds:datastoreItem xmlns:ds="http://schemas.openxmlformats.org/officeDocument/2006/customXml" ds:itemID="{25981893-6398-42B4-9F32-359D52EC5538}">
   <ds:schemaRefs>
     <ds:schemaRef ds:uri="http://schemas.openxmlformats.org/officeDocument/2006/bibliography"/>
   </ds:schemaRefs>

</xml_diff>